<commit_message>
Update du journal de bord
</commit_message>
<xml_diff>
--- a/Documentation/Documentation TPI.docx
+++ b/Documentation/Documentation TPI.docx
@@ -188,6 +188,7 @@
                                       <w:szCs w:val="72"/>
                                     </w:rPr>
                                   </w:pPr>
+                                  <w:proofErr w:type="spellStart"/>
                                   <w:r>
                                     <w:rPr>
                                       <w:color w:val="F8E09F" w:themeColor="background2" w:themeShade="E6"/>
@@ -196,6 +197,7 @@
                                     </w:rPr>
                                     <w:t>CalendarEnMieux</w:t>
                                   </w:r>
+                                  <w:proofErr w:type="spellEnd"/>
                                 </w:p>
                               </w:txbxContent>
                             </wps:txbx>
@@ -342,6 +344,7 @@
                                 <w:szCs w:val="72"/>
                               </w:rPr>
                             </w:pPr>
+                            <w:proofErr w:type="spellStart"/>
                             <w:r>
                               <w:rPr>
                                 <w:color w:val="F8E09F" w:themeColor="background2" w:themeShade="E6"/>
@@ -350,6 +353,7 @@
                               </w:rPr>
                               <w:t>CalendarEnMieux</w:t>
                             </w:r>
+                            <w:proofErr w:type="spellEnd"/>
                           </w:p>
                         </w:txbxContent>
                       </v:textbox>
@@ -1074,7 +1078,7 @@
           <w:rPr>
             <w:webHidden/>
           </w:rPr>
-          <w:t>3</w:t>
+          <w:t>2</w:t>
         </w:r>
         <w:r>
           <w:rPr>
@@ -1160,7 +1164,7 @@
             <w:noProof/>
             <w:webHidden/>
           </w:rPr>
-          <w:t>3</w:t>
+          <w:t>2</w:t>
         </w:r>
         <w:r>
           <w:rPr>
@@ -1247,7 +1251,7 @@
             <w:noProof/>
             <w:webHidden/>
           </w:rPr>
-          <w:t>3</w:t>
+          <w:t>2</w:t>
         </w:r>
         <w:r>
           <w:rPr>
@@ -1334,7 +1338,7 @@
             <w:noProof/>
             <w:webHidden/>
           </w:rPr>
-          <w:t>3</w:t>
+          <w:t>2</w:t>
         </w:r>
         <w:r>
           <w:rPr>
@@ -1419,7 +1423,7 @@
             <w:noProof/>
             <w:webHidden/>
           </w:rPr>
-          <w:t>3</w:t>
+          <w:t>2</w:t>
         </w:r>
         <w:r>
           <w:rPr>
@@ -1494,7 +1498,7 @@
           <w:rPr>
             <w:webHidden/>
           </w:rPr>
-          <w:t>3</w:t>
+          <w:t>4</w:t>
         </w:r>
         <w:r>
           <w:rPr>
@@ -1580,7 +1584,7 @@
             <w:noProof/>
             <w:webHidden/>
           </w:rPr>
-          <w:t>3</w:t>
+          <w:t>4</w:t>
         </w:r>
         <w:r>
           <w:rPr>
@@ -1665,7 +1669,7 @@
             <w:noProof/>
             <w:webHidden/>
           </w:rPr>
-          <w:t>4</w:t>
+          <w:t>5</w:t>
         </w:r>
         <w:r>
           <w:rPr>
@@ -1750,7 +1754,7 @@
             <w:noProof/>
             <w:webHidden/>
           </w:rPr>
-          <w:t>4</w:t>
+          <w:t>5</w:t>
         </w:r>
         <w:r>
           <w:rPr>
@@ -1835,7 +1839,7 @@
             <w:noProof/>
             <w:webHidden/>
           </w:rPr>
-          <w:t>4</w:t>
+          <w:t>5</w:t>
         </w:r>
         <w:r>
           <w:rPr>
@@ -1920,7 +1924,7 @@
             <w:noProof/>
             <w:webHidden/>
           </w:rPr>
-          <w:t>5</w:t>
+          <w:t>6</w:t>
         </w:r>
         <w:r>
           <w:rPr>
@@ -2005,7 +2009,7 @@
             <w:noProof/>
             <w:webHidden/>
           </w:rPr>
-          <w:t>5</w:t>
+          <w:t>6</w:t>
         </w:r>
         <w:r>
           <w:rPr>
@@ -2090,7 +2094,7 @@
             <w:noProof/>
             <w:webHidden/>
           </w:rPr>
-          <w:t>7</w:t>
+          <w:t>9</w:t>
         </w:r>
         <w:r>
           <w:rPr>
@@ -2177,7 +2181,7 @@
             <w:noProof/>
             <w:webHidden/>
           </w:rPr>
-          <w:t>7</w:t>
+          <w:t>9</w:t>
         </w:r>
         <w:r>
           <w:rPr>
@@ -2264,7 +2268,7 @@
             <w:noProof/>
             <w:webHidden/>
           </w:rPr>
-          <w:t>7</w:t>
+          <w:t>9</w:t>
         </w:r>
         <w:r>
           <w:rPr>
@@ -2351,7 +2355,7 @@
             <w:noProof/>
             <w:webHidden/>
           </w:rPr>
-          <w:t>7</w:t>
+          <w:t>10</w:t>
         </w:r>
         <w:r>
           <w:rPr>
@@ -2438,7 +2442,7 @@
             <w:noProof/>
             <w:webHidden/>
           </w:rPr>
-          <w:t>8</w:t>
+          <w:t>10</w:t>
         </w:r>
         <w:r>
           <w:rPr>
@@ -2513,7 +2517,7 @@
           <w:rPr>
             <w:webHidden/>
           </w:rPr>
-          <w:t>9</w:t>
+          <w:t>11</w:t>
         </w:r>
         <w:r>
           <w:rPr>
@@ -2597,7 +2601,7 @@
             <w:noProof/>
             <w:webHidden/>
           </w:rPr>
-          <w:t>9</w:t>
+          <w:t>11</w:t>
         </w:r>
         <w:r>
           <w:rPr>
@@ -2682,7 +2686,7 @@
             <w:noProof/>
             <w:webHidden/>
           </w:rPr>
-          <w:t>9</w:t>
+          <w:t>12</w:t>
         </w:r>
         <w:r>
           <w:rPr>
@@ -2767,7 +2771,7 @@
             <w:noProof/>
             <w:webHidden/>
           </w:rPr>
-          <w:t>9</w:t>
+          <w:t>12</w:t>
         </w:r>
         <w:r>
           <w:rPr>
@@ -2852,7 +2856,7 @@
             <w:noProof/>
             <w:webHidden/>
           </w:rPr>
-          <w:t>9</w:t>
+          <w:t>13</w:t>
         </w:r>
         <w:r>
           <w:rPr>
@@ -2937,7 +2941,7 @@
             <w:noProof/>
             <w:webHidden/>
           </w:rPr>
-          <w:t>9</w:t>
+          <w:t>18</w:t>
         </w:r>
         <w:r>
           <w:rPr>
@@ -3022,7 +3026,7 @@
             <w:noProof/>
             <w:webHidden/>
           </w:rPr>
-          <w:t>9</w:t>
+          <w:t>18</w:t>
         </w:r>
         <w:r>
           <w:rPr>
@@ -3107,7 +3111,7 @@
             <w:noProof/>
             <w:webHidden/>
           </w:rPr>
-          <w:t>9</w:t>
+          <w:t>18</w:t>
         </w:r>
         <w:r>
           <w:rPr>
@@ -3192,7 +3196,7 @@
             <w:noProof/>
             <w:webHidden/>
           </w:rPr>
-          <w:t>9</w:t>
+          <w:t>18</w:t>
         </w:r>
         <w:r>
           <w:rPr>
@@ -3267,7 +3271,7 @@
           <w:rPr>
             <w:webHidden/>
           </w:rPr>
-          <w:t>11</w:t>
+          <w:t>19</w:t>
         </w:r>
         <w:r>
           <w:rPr>
@@ -3353,7 +3357,7 @@
             <w:noProof/>
             <w:webHidden/>
           </w:rPr>
-          <w:t>11</w:t>
+          <w:t>19</w:t>
         </w:r>
         <w:r>
           <w:rPr>
@@ -3440,7 +3444,7 @@
             <w:noProof/>
             <w:webHidden/>
           </w:rPr>
-          <w:t>11</w:t>
+          <w:t>19</w:t>
         </w:r>
         <w:r>
           <w:rPr>
@@ -3527,7 +3531,7 @@
             <w:noProof/>
             <w:webHidden/>
           </w:rPr>
-          <w:t>11</w:t>
+          <w:t>19</w:t>
         </w:r>
         <w:r>
           <w:rPr>
@@ -3614,7 +3618,7 @@
             <w:noProof/>
             <w:webHidden/>
           </w:rPr>
-          <w:t>11</w:t>
+          <w:t>19</w:t>
         </w:r>
         <w:r>
           <w:rPr>
@@ -3689,7 +3693,7 @@
           <w:rPr>
             <w:webHidden/>
           </w:rPr>
-          <w:t>13</w:t>
+          <w:t>21</w:t>
         </w:r>
         <w:r>
           <w:rPr>
@@ -3775,7 +3779,7 @@
             <w:noProof/>
             <w:webHidden/>
           </w:rPr>
-          <w:t>13</w:t>
+          <w:t>21</w:t>
         </w:r>
         <w:r>
           <w:rPr>
@@ -3862,7 +3866,7 @@
             <w:noProof/>
             <w:webHidden/>
           </w:rPr>
-          <w:t>13</w:t>
+          <w:t>21</w:t>
         </w:r>
         <w:r>
           <w:rPr>
@@ -3937,7 +3941,7 @@
           <w:rPr>
             <w:webHidden/>
           </w:rPr>
-          <w:t>13</w:t>
+          <w:t>21</w:t>
         </w:r>
         <w:r>
           <w:rPr>
@@ -4011,7 +4015,7 @@
           <w:rPr>
             <w:webHidden/>
           </w:rPr>
-          <w:t>14</w:t>
+          <w:t>22</w:t>
         </w:r>
         <w:r>
           <w:rPr>
@@ -4097,7 +4101,7 @@
             <w:noProof/>
             <w:webHidden/>
           </w:rPr>
-          <w:t>14</w:t>
+          <w:t>22</w:t>
         </w:r>
         <w:r>
           <w:rPr>
@@ -4184,7 +4188,7 @@
             <w:noProof/>
             <w:webHidden/>
           </w:rPr>
-          <w:t>14</w:t>
+          <w:t>22</w:t>
         </w:r>
         <w:r>
           <w:rPr>
@@ -4271,7 +4275,7 @@
             <w:noProof/>
             <w:webHidden/>
           </w:rPr>
-          <w:t>14</w:t>
+          <w:t>22</w:t>
         </w:r>
         <w:r>
           <w:rPr>
@@ -4358,7 +4362,7 @@
             <w:noProof/>
             <w:webHidden/>
           </w:rPr>
-          <w:t>14</w:t>
+          <w:t>22</w:t>
         </w:r>
         <w:r>
           <w:rPr>
@@ -4445,7 +4449,7 @@
             <w:noProof/>
             <w:webHidden/>
           </w:rPr>
-          <w:t>14</w:t>
+          <w:t>22</w:t>
         </w:r>
         <w:r>
           <w:rPr>
@@ -4543,6 +4547,8 @@
         </w:rPr>
         <w:t>Ce projet a été fait dans le cadre de mon Travail Personnel Individuel, plus connu sous le nom de TPI. J’ai choisi ce sujet de projet parce que je trouve qu’il a l’air plus simple qu’il en a l’air. La gestion de l’interface et la facilité d’utilisation est un point clé et c’est ça qui m’a plus.</w:t>
       </w:r>
+      <w:bookmarkStart w:id="2" w:name="_GoBack"/>
+      <w:bookmarkEnd w:id="2"/>
     </w:p>
     <w:p>
       <w:pPr>
@@ -4560,7 +4566,7 @@
           <w:iCs/>
         </w:rPr>
       </w:pPr>
-      <w:bookmarkStart w:id="2" w:name="_Toc476150018"/>
+      <w:bookmarkStart w:id="3" w:name="_Toc476150018"/>
       <w:r>
         <w:rPr>
           <w:i/>
@@ -4568,7 +4574,7 @@
         </w:rPr>
         <w:t>Organisation</w:t>
       </w:r>
-      <w:bookmarkEnd w:id="2"/>
+      <w:bookmarkEnd w:id="3"/>
     </w:p>
     <w:p>
       <w:pPr>
@@ -4854,7 +4860,7 @@
           <w:iCs/>
         </w:rPr>
       </w:pPr>
-      <w:bookmarkStart w:id="3" w:name="_Toc476150019"/>
+      <w:bookmarkStart w:id="4" w:name="_Toc476150019"/>
       <w:r>
         <w:rPr>
           <w:i/>
@@ -4862,7 +4868,7 @@
         </w:rPr>
         <w:t>Objectifs</w:t>
       </w:r>
-      <w:bookmarkEnd w:id="3"/>
+      <w:bookmarkEnd w:id="4"/>
     </w:p>
     <w:p>
       <w:pPr>
@@ -4883,7 +4889,7 @@
           <w:szCs w:val="14"/>
         </w:rPr>
       </w:pPr>
-      <w:bookmarkStart w:id="4" w:name="_Toc351897013"/>
+      <w:bookmarkStart w:id="5" w:name="_Toc351897013"/>
       <w:r>
         <w:rPr>
           <w:iCs/>
@@ -4949,7 +4955,23 @@
           <w:iCs/>
           <w:szCs w:val="14"/>
         </w:rPr>
-        <w:t>Travail déposé chaque vendredi sur un repository.</w:t>
+        <w:t xml:space="preserve">Travail déposé chaque vendredi sur un </w:t>
+      </w:r>
+      <w:proofErr w:type="spellStart"/>
+      <w:r>
+        <w:rPr>
+          <w:iCs/>
+          <w:szCs w:val="14"/>
+        </w:rPr>
+        <w:t>repository</w:t>
+      </w:r>
+      <w:proofErr w:type="spellEnd"/>
+      <w:r>
+        <w:rPr>
+          <w:iCs/>
+          <w:szCs w:val="14"/>
+        </w:rPr>
+        <w:t>.</w:t>
       </w:r>
     </w:p>
     <w:p>
@@ -5016,12 +5038,12 @@
       <w:pPr>
         <w:pStyle w:val="Titre2"/>
       </w:pPr>
-      <w:bookmarkStart w:id="5" w:name="_Toc476150020"/>
+      <w:bookmarkStart w:id="6" w:name="_Toc476150020"/>
       <w:r>
         <w:t>Planification initiale</w:t>
       </w:r>
-      <w:bookmarkEnd w:id="4"/>
       <w:bookmarkEnd w:id="5"/>
+      <w:bookmarkEnd w:id="6"/>
     </w:p>
     <w:p>
       <w:pPr>
@@ -5053,7 +5075,49 @@
         <w:rPr>
           <w:szCs w:val="14"/>
         </w:rPr>
-        <w:t>Ce n’est pas un Gant comme d’habitude puisque je trouvais cela peu pertinent de faire une planification initiale en Waterfall sachant que je travaille en agile. Après quelque recherche sur le net sur le sujet j’ai pris la décision de prendre un screenshot de mon IceScrum.</w:t>
+        <w:t xml:space="preserve">Ce n’est pas un Gant comme d’habitude puisque je trouvais cela peu pertinent de faire une planification initiale en </w:t>
+      </w:r>
+      <w:proofErr w:type="spellStart"/>
+      <w:r>
+        <w:rPr>
+          <w:szCs w:val="14"/>
+        </w:rPr>
+        <w:t>Waterfall</w:t>
+      </w:r>
+      <w:proofErr w:type="spellEnd"/>
+      <w:r>
+        <w:rPr>
+          <w:szCs w:val="14"/>
+        </w:rPr>
+        <w:t xml:space="preserve"> sachant que je travaille en agile. Après quelque recherche sur le net sur le sujet j’ai pris la décision de prendre un </w:t>
+      </w:r>
+      <w:proofErr w:type="spellStart"/>
+      <w:r>
+        <w:rPr>
+          <w:szCs w:val="14"/>
+        </w:rPr>
+        <w:t>screenshot</w:t>
+      </w:r>
+      <w:proofErr w:type="spellEnd"/>
+      <w:r>
+        <w:rPr>
+          <w:szCs w:val="14"/>
+        </w:rPr>
+        <w:t xml:space="preserve"> de mon </w:t>
+      </w:r>
+      <w:proofErr w:type="spellStart"/>
+      <w:r>
+        <w:rPr>
+          <w:szCs w:val="14"/>
+        </w:rPr>
+        <w:t>IceScrum</w:t>
+      </w:r>
+      <w:proofErr w:type="spellEnd"/>
+      <w:r>
+        <w:rPr>
+          <w:szCs w:val="14"/>
+        </w:rPr>
+        <w:t>.</w:t>
       </w:r>
     </w:p>
     <w:p>
@@ -5067,7 +5131,21 @@
         <w:rPr>
           <w:szCs w:val="14"/>
         </w:rPr>
-        <w:t>Si cela avait été demander par les experts ou le chef de projet, cela aurait été facile de le transposé en gantt.</w:t>
+        <w:t xml:space="preserve">Si cela avait été demander par les experts ou le chef de projet, cela aurait été facile de le transposé en </w:t>
+      </w:r>
+      <w:proofErr w:type="spellStart"/>
+      <w:r>
+        <w:rPr>
+          <w:szCs w:val="14"/>
+        </w:rPr>
+        <w:t>gantt</w:t>
+      </w:r>
+      <w:proofErr w:type="spellEnd"/>
+      <w:r>
+        <w:rPr>
+          <w:szCs w:val="14"/>
+        </w:rPr>
+        <w:t>.</w:t>
       </w:r>
     </w:p>
     <w:p>
@@ -5990,12 +6068,12 @@
       <w:pPr>
         <w:pStyle w:val="Titre1"/>
       </w:pPr>
-      <w:bookmarkStart w:id="6" w:name="_Toc476150021"/>
+      <w:bookmarkStart w:id="7" w:name="_Toc476150021"/>
       <w:r>
         <w:lastRenderedPageBreak/>
         <w:t>Analyse</w:t>
       </w:r>
-      <w:bookmarkEnd w:id="6"/>
+      <w:bookmarkEnd w:id="7"/>
     </w:p>
     <w:p>
       <w:pPr>
@@ -6005,9 +6083,9 @@
           <w:iCs/>
         </w:rPr>
       </w:pPr>
-      <w:bookmarkStart w:id="7" w:name="_Toc25553307"/>
-      <w:bookmarkStart w:id="8" w:name="_Toc71691011"/>
-      <w:bookmarkStart w:id="9" w:name="_Toc476150022"/>
+      <w:bookmarkStart w:id="8" w:name="_Toc25553307"/>
+      <w:bookmarkStart w:id="9" w:name="_Toc71691011"/>
+      <w:bookmarkStart w:id="10" w:name="_Toc476150022"/>
       <w:r>
         <w:rPr>
           <w:i/>
@@ -6015,7 +6093,7 @@
         </w:rPr>
         <w:t>Cahier des charges</w:t>
       </w:r>
-      <w:bookmarkEnd w:id="7"/>
+      <w:bookmarkEnd w:id="8"/>
       <w:r>
         <w:rPr>
           <w:i/>
@@ -6023,8 +6101,8 @@
         </w:rPr>
         <w:t xml:space="preserve"> détaillé</w:t>
       </w:r>
-      <w:bookmarkEnd w:id="8"/>
       <w:bookmarkEnd w:id="9"/>
+      <w:bookmarkEnd w:id="10"/>
     </w:p>
     <w:p/>
     <w:p>
@@ -6247,7 +6325,23 @@
           <w:sz w:val="22"/>
           <w:szCs w:val="22"/>
         </w:rPr>
-        <w:t xml:space="preserve">L’utilisateur après s’être connecté verra une page affichant la semaine en cours avec les événements qui y sont associés. Une popup avec une alarme s’affichera si l’heure et le jour auxquels s’est connecté l’utilisateur correspond à un événement proche (moins de 15 minutes) ou est en cours. </w:t>
+        <w:t xml:space="preserve">L’utilisateur après s’être connecté verra une page affichant la semaine en cours avec les événements qui y sont associés. Une </w:t>
+      </w:r>
+      <w:proofErr w:type="spellStart"/>
+      <w:r>
+        <w:rPr>
+          <w:sz w:val="22"/>
+          <w:szCs w:val="22"/>
+        </w:rPr>
+        <w:t>popup</w:t>
+      </w:r>
+      <w:proofErr w:type="spellEnd"/>
+      <w:r>
+        <w:rPr>
+          <w:sz w:val="22"/>
+          <w:szCs w:val="22"/>
+        </w:rPr>
+        <w:t xml:space="preserve"> avec une alarme s’affichera si l’heure et le jour auxquels s’est connecté l’utilisateur correspond à un événement proche (moins de 15 minutes) ou est en cours. </w:t>
       </w:r>
     </w:p>
     <w:p>
@@ -6369,12 +6463,21 @@
           <w:szCs w:val="22"/>
         </w:rPr>
       </w:pPr>
+      <w:proofErr w:type="gramStart"/>
       <w:r>
         <w:rPr>
           <w:sz w:val="22"/>
           <w:szCs w:val="22"/>
         </w:rPr>
-        <w:t xml:space="preserve">o le sujet ou nom de l’événement </w:t>
+        <w:t>o</w:t>
+      </w:r>
+      <w:proofErr w:type="gramEnd"/>
+      <w:r>
+        <w:rPr>
+          <w:sz w:val="22"/>
+          <w:szCs w:val="22"/>
+        </w:rPr>
+        <w:t xml:space="preserve"> le sujet ou nom de l’événement </w:t>
       </w:r>
     </w:p>
     <w:p>
@@ -6387,12 +6490,21 @@
           <w:szCs w:val="22"/>
         </w:rPr>
       </w:pPr>
+      <w:proofErr w:type="gramStart"/>
       <w:r>
         <w:rPr>
           <w:sz w:val="22"/>
           <w:szCs w:val="22"/>
         </w:rPr>
-        <w:t xml:space="preserve">o le lieu </w:t>
+        <w:t>o</w:t>
+      </w:r>
+      <w:proofErr w:type="gramEnd"/>
+      <w:r>
+        <w:rPr>
+          <w:sz w:val="22"/>
+          <w:szCs w:val="22"/>
+        </w:rPr>
+        <w:t xml:space="preserve"> le lieu </w:t>
       </w:r>
     </w:p>
     <w:p>
@@ -6405,12 +6517,21 @@
           <w:szCs w:val="22"/>
         </w:rPr>
       </w:pPr>
+      <w:proofErr w:type="gramStart"/>
       <w:r>
         <w:rPr>
           <w:sz w:val="22"/>
           <w:szCs w:val="22"/>
         </w:rPr>
-        <w:t xml:space="preserve">o la date et l’heure de début et de fin avec une gestion d’erreur </w:t>
+        <w:t>o</w:t>
+      </w:r>
+      <w:proofErr w:type="gramEnd"/>
+      <w:r>
+        <w:rPr>
+          <w:sz w:val="22"/>
+          <w:szCs w:val="22"/>
+        </w:rPr>
+        <w:t xml:space="preserve"> la date et l’heure de début et de fin avec une gestion d’erreur </w:t>
       </w:r>
     </w:p>
     <w:p>
@@ -6423,12 +6544,21 @@
           <w:szCs w:val="22"/>
         </w:rPr>
       </w:pPr>
+      <w:proofErr w:type="gramStart"/>
       <w:r>
         <w:rPr>
           <w:sz w:val="22"/>
           <w:szCs w:val="22"/>
         </w:rPr>
-        <w:t xml:space="preserve">o le type (professionnel, privé, etc.) avec la couleur associée </w:t>
+        <w:t>o</w:t>
+      </w:r>
+      <w:proofErr w:type="gramEnd"/>
+      <w:r>
+        <w:rPr>
+          <w:sz w:val="22"/>
+          <w:szCs w:val="22"/>
+        </w:rPr>
+        <w:t xml:space="preserve"> le type (professionnel, privé, etc.) avec la couleur associée </w:t>
       </w:r>
     </w:p>
     <w:p>
@@ -6440,6 +6570,7 @@
           <w:szCs w:val="22"/>
         </w:rPr>
       </w:pPr>
+      <w:proofErr w:type="gramStart"/>
       <w:r>
         <w:rPr>
           <w:sz w:val="22"/>
@@ -6447,6 +6578,7 @@
         </w:rPr>
         <w:t>o</w:t>
       </w:r>
+      <w:proofErr w:type="gramEnd"/>
       <w:r>
         <w:rPr>
           <w:rFonts w:ascii="Courier New" w:hAnsi="Courier New" w:cs="Courier New"/>
@@ -6519,12 +6651,21 @@
           <w:szCs w:val="22"/>
         </w:rPr>
       </w:pPr>
+      <w:proofErr w:type="gramStart"/>
       <w:r>
         <w:rPr>
           <w:sz w:val="22"/>
           <w:szCs w:val="22"/>
         </w:rPr>
-        <w:t xml:space="preserve">o supprimer seulement l’événement sélectionné </w:t>
+        <w:t>o</w:t>
+      </w:r>
+      <w:proofErr w:type="gramEnd"/>
+      <w:r>
+        <w:rPr>
+          <w:sz w:val="22"/>
+          <w:szCs w:val="22"/>
+        </w:rPr>
+        <w:t xml:space="preserve"> supprimer seulement l’événement sélectionné </w:t>
       </w:r>
     </w:p>
     <w:p>
@@ -6537,12 +6678,21 @@
           <w:szCs w:val="22"/>
         </w:rPr>
       </w:pPr>
+      <w:proofErr w:type="gramStart"/>
       <w:r>
         <w:rPr>
           <w:sz w:val="22"/>
           <w:szCs w:val="22"/>
         </w:rPr>
-        <w:t xml:space="preserve">o supprimer l’occurrence sélectionnée et les suivantes </w:t>
+        <w:t>o</w:t>
+      </w:r>
+      <w:proofErr w:type="gramEnd"/>
+      <w:r>
+        <w:rPr>
+          <w:sz w:val="22"/>
+          <w:szCs w:val="22"/>
+        </w:rPr>
+        <w:t xml:space="preserve"> supprimer l’occurrence sélectionnée et les suivantes </w:t>
       </w:r>
     </w:p>
     <w:p>
@@ -6555,6 +6705,7 @@
           <w:szCs w:val="22"/>
         </w:rPr>
       </w:pPr>
+      <w:proofErr w:type="gramStart"/>
       <w:r>
         <w:rPr>
           <w:sz w:val="22"/>
@@ -6562,6 +6713,7 @@
         </w:rPr>
         <w:t>o</w:t>
       </w:r>
+      <w:proofErr w:type="gramEnd"/>
       <w:r>
         <w:rPr>
           <w:rFonts w:ascii="Courier New" w:hAnsi="Courier New" w:cs="Courier New"/>
@@ -6606,7 +6758,25 @@
           <w:sz w:val="22"/>
           <w:szCs w:val="22"/>
         </w:rPr>
-        <w:t>Le site devra être responsive et l’utilisation d’un template existant est autorisée</w:t>
+        <w:t xml:space="preserve">Le site devra être responsive et l’utilisation d’un </w:t>
+      </w:r>
+      <w:proofErr w:type="spellStart"/>
+      <w:r>
+        <w:rPr>
+          <w:color w:val="auto"/>
+          <w:sz w:val="22"/>
+          <w:szCs w:val="22"/>
+        </w:rPr>
+        <w:t>template</w:t>
+      </w:r>
+      <w:proofErr w:type="spellEnd"/>
+      <w:r>
+        <w:rPr>
+          <w:color w:val="auto"/>
+          <w:sz w:val="22"/>
+          <w:szCs w:val="22"/>
+        </w:rPr>
+        <w:t xml:space="preserve"> existant est autorisée</w:t>
       </w:r>
     </w:p>
     <w:p>
@@ -6630,7 +6800,7 @@
           <w:i/>
         </w:rPr>
       </w:pPr>
-      <w:bookmarkStart w:id="10" w:name="_Toc476150023"/>
+      <w:bookmarkStart w:id="11" w:name="_Toc476150023"/>
       <w:r>
         <w:rPr>
           <w:i/>
@@ -6638,7 +6808,7 @@
         <w:lastRenderedPageBreak/>
         <w:t>Définition de l’audience</w:t>
       </w:r>
-      <w:bookmarkEnd w:id="10"/>
+      <w:bookmarkEnd w:id="11"/>
     </w:p>
     <w:p/>
     <w:p>
@@ -6667,11 +6837,11 @@
       <w:pPr>
         <w:pStyle w:val="Titre2"/>
       </w:pPr>
-      <w:bookmarkStart w:id="11" w:name="_Toc476150024"/>
+      <w:bookmarkStart w:id="12" w:name="_Toc476150024"/>
       <w:r>
         <w:t>Analyse concurrentielle</w:t>
       </w:r>
-      <w:bookmarkEnd w:id="11"/>
+      <w:bookmarkEnd w:id="12"/>
     </w:p>
     <w:p/>
     <w:p>
@@ -6719,11 +6889,11 @@
       <w:pPr>
         <w:pStyle w:val="Titre2"/>
       </w:pPr>
-      <w:bookmarkStart w:id="12" w:name="_Toc476150025"/>
+      <w:bookmarkStart w:id="13" w:name="_Toc476150025"/>
       <w:r>
         <w:t>Cas d’utilisation</w:t>
       </w:r>
-      <w:bookmarkEnd w:id="12"/>
+      <w:bookmarkEnd w:id="13"/>
     </w:p>
     <w:p>
       <w:pPr>
@@ -7358,7 +7528,15 @@
           </w:tcPr>
           <w:p>
             <w:r>
-              <w:t>Pouvoir accéder a des moyens de login sans le bouton « login »</w:t>
+              <w:t xml:space="preserve">Pouvoir accéder </w:t>
+            </w:r>
+            <w:proofErr w:type="spellStart"/>
+            <w:r>
+              <w:t>a</w:t>
+            </w:r>
+            <w:proofErr w:type="spellEnd"/>
+            <w:r>
+              <w:t xml:space="preserve"> des moyens de login sans le bouton « login »</w:t>
             </w:r>
           </w:p>
         </w:tc>
@@ -7887,11 +8065,14 @@
       <w:pPr>
         <w:pStyle w:val="Titre2"/>
       </w:pPr>
-      <w:bookmarkStart w:id="13" w:name="_Toc476150026"/>
-      <w:r>
-        <w:t>Etude de faisabilité</w:t>
-      </w:r>
-      <w:bookmarkEnd w:id="13"/>
+      <w:bookmarkStart w:id="14" w:name="_Toc476150026"/>
+      <w:r>
+        <w:t>Étude</w:t>
+      </w:r>
+      <w:r>
+        <w:t xml:space="preserve"> de faisabilité</w:t>
+      </w:r>
+      <w:bookmarkEnd w:id="14"/>
     </w:p>
     <w:p>
       <w:pPr>
@@ -7903,7 +8084,23 @@
         <w:ind w:left="708"/>
       </w:pPr>
       <w:r>
-        <w:t>Pour le template j’ai utilisé l’application NicePage qui permet de crée des pages HTML juste en déplaçant et en ajoutant ce qu’il appelle des « blocs ». Il y a ensuite la possibilité d’exporter le tout en HTML-CSS.</w:t>
+        <w:t xml:space="preserve">Pour le </w:t>
+      </w:r>
+      <w:proofErr w:type="spellStart"/>
+      <w:r>
+        <w:t>template</w:t>
+      </w:r>
+      <w:proofErr w:type="spellEnd"/>
+      <w:r>
+        <w:t xml:space="preserve"> j’ai utilisé l’application </w:t>
+      </w:r>
+      <w:proofErr w:type="spellStart"/>
+      <w:r>
+        <w:t>NicePage</w:t>
+      </w:r>
+      <w:proofErr w:type="spellEnd"/>
+      <w:r>
+        <w:t xml:space="preserve"> qui permet de crée des pages HTML juste en déplaçant et en ajoutant ce qu’il appelle des « blocs ». Il y a ensuite la possibilité d’exporter le tout en HTML-CSS.</w:t>
       </w:r>
     </w:p>
     <w:p>
@@ -7918,11 +8115,11 @@
       <w:pPr>
         <w:pStyle w:val="Titre2"/>
       </w:pPr>
-      <w:bookmarkStart w:id="14" w:name="_Toc476150027"/>
+      <w:bookmarkStart w:id="15" w:name="_Toc476150027"/>
       <w:r>
         <w:t>MCD</w:t>
       </w:r>
-      <w:bookmarkEnd w:id="14"/>
+      <w:bookmarkEnd w:id="15"/>
       <w:r>
         <w:t xml:space="preserve"> / MLD</w:t>
       </w:r>
@@ -8008,6 +8205,7 @@
                 <w:szCs w:val="14"/>
               </w:rPr>
             </w:pPr>
+            <w:proofErr w:type="spellStart"/>
             <w:r>
               <w:rPr>
                 <w:iCs/>
@@ -8015,6 +8213,7 @@
               </w:rPr>
               <w:t>users</w:t>
             </w:r>
+            <w:proofErr w:type="spellEnd"/>
           </w:p>
         </w:tc>
         <w:tc>
@@ -8060,6 +8259,7 @@
                 <w:szCs w:val="14"/>
               </w:rPr>
             </w:pPr>
+            <w:proofErr w:type="spellStart"/>
             <w:r>
               <w:rPr>
                 <w:iCs/>
@@ -8067,6 +8267,7 @@
               </w:rPr>
               <w:t>events</w:t>
             </w:r>
+            <w:proofErr w:type="spellEnd"/>
           </w:p>
         </w:tc>
         <w:tc>
@@ -8112,6 +8313,7 @@
                 <w:szCs w:val="14"/>
               </w:rPr>
             </w:pPr>
+            <w:proofErr w:type="spellStart"/>
             <w:r>
               <w:rPr>
                 <w:iCs/>
@@ -8119,6 +8321,7 @@
               </w:rPr>
               <w:t>event-recurrence</w:t>
             </w:r>
+            <w:proofErr w:type="spellEnd"/>
           </w:p>
         </w:tc>
         <w:tc>
@@ -8224,6 +8427,7 @@
                 <w:szCs w:val="14"/>
               </w:rPr>
             </w:pPr>
+            <w:proofErr w:type="spellStart"/>
             <w:r>
               <w:rPr>
                 <w:iCs/>
@@ -8231,6 +8435,7 @@
               </w:rPr>
               <w:t>users</w:t>
             </w:r>
+            <w:proofErr w:type="spellEnd"/>
           </w:p>
         </w:tc>
         <w:tc>
@@ -8301,6 +8506,7 @@
                 <w:szCs w:val="14"/>
               </w:rPr>
             </w:pPr>
+            <w:proofErr w:type="spellStart"/>
             <w:r>
               <w:rPr>
                 <w:iCs/>
@@ -8308,6 +8514,7 @@
               </w:rPr>
               <w:t>users</w:t>
             </w:r>
+            <w:proofErr w:type="spellEnd"/>
           </w:p>
         </w:tc>
         <w:tc>
@@ -8385,6 +8592,7 @@
                 <w:szCs w:val="14"/>
               </w:rPr>
             </w:pPr>
+            <w:proofErr w:type="spellStart"/>
             <w:r>
               <w:rPr>
                 <w:iCs/>
@@ -8392,6 +8600,7 @@
               </w:rPr>
               <w:t>users</w:t>
             </w:r>
+            <w:proofErr w:type="spellEnd"/>
           </w:p>
         </w:tc>
         <w:tc>
@@ -8410,6 +8619,7 @@
                 <w:szCs w:val="14"/>
               </w:rPr>
             </w:pPr>
+            <w:proofErr w:type="spellStart"/>
             <w:r>
               <w:rPr>
                 <w:iCs/>
@@ -8417,6 +8627,7 @@
               </w:rPr>
               <w:t>password</w:t>
             </w:r>
+            <w:proofErr w:type="spellEnd"/>
           </w:p>
         </w:tc>
         <w:tc>
@@ -8462,6 +8673,7 @@
                 <w:szCs w:val="14"/>
               </w:rPr>
             </w:pPr>
+            <w:proofErr w:type="spellStart"/>
             <w:r>
               <w:rPr>
                 <w:iCs/>
@@ -8469,6 +8681,7 @@
               </w:rPr>
               <w:t>events</w:t>
             </w:r>
+            <w:proofErr w:type="spellEnd"/>
           </w:p>
         </w:tc>
         <w:tc>
@@ -8487,6 +8700,7 @@
                 <w:szCs w:val="14"/>
               </w:rPr>
             </w:pPr>
+            <w:proofErr w:type="spellStart"/>
             <w:r>
               <w:rPr>
                 <w:iCs/>
@@ -8494,6 +8708,7 @@
               </w:rPr>
               <w:t>name</w:t>
             </w:r>
+            <w:proofErr w:type="spellEnd"/>
           </w:p>
         </w:tc>
         <w:tc>
@@ -8539,6 +8754,7 @@
                 <w:szCs w:val="14"/>
               </w:rPr>
             </w:pPr>
+            <w:proofErr w:type="spellStart"/>
             <w:r>
               <w:rPr>
                 <w:iCs/>
@@ -8546,6 +8762,7 @@
               </w:rPr>
               <w:t>events</w:t>
             </w:r>
+            <w:proofErr w:type="spellEnd"/>
           </w:p>
         </w:tc>
         <w:tc>
@@ -8616,6 +8833,7 @@
                 <w:szCs w:val="14"/>
               </w:rPr>
             </w:pPr>
+            <w:proofErr w:type="spellStart"/>
             <w:r>
               <w:rPr>
                 <w:iCs/>
@@ -8623,6 +8841,7 @@
               </w:rPr>
               <w:t>events</w:t>
             </w:r>
+            <w:proofErr w:type="spellEnd"/>
           </w:p>
         </w:tc>
         <w:tc>
@@ -8714,6 +8933,7 @@
                 <w:szCs w:val="14"/>
               </w:rPr>
             </w:pPr>
+            <w:proofErr w:type="spellStart"/>
             <w:r>
               <w:rPr>
                 <w:iCs/>
@@ -8721,6 +8941,7 @@
               </w:rPr>
               <w:t>events</w:t>
             </w:r>
+            <w:proofErr w:type="spellEnd"/>
           </w:p>
         </w:tc>
         <w:tc>
@@ -8739,12 +8960,21 @@
                 <w:szCs w:val="14"/>
               </w:rPr>
             </w:pPr>
+            <w:proofErr w:type="spellStart"/>
             <w:r>
               <w:rPr>
                 <w:iCs/>
                 <w:szCs w:val="14"/>
               </w:rPr>
-              <w:t>start time</w:t>
+              <w:t>start</w:t>
+            </w:r>
+            <w:proofErr w:type="spellEnd"/>
+            <w:r>
+              <w:rPr>
+                <w:iCs/>
+                <w:szCs w:val="14"/>
+              </w:rPr>
+              <w:t xml:space="preserve"> time</w:t>
             </w:r>
           </w:p>
         </w:tc>
@@ -8798,6 +9028,7 @@
                 <w:szCs w:val="14"/>
               </w:rPr>
             </w:pPr>
+            <w:proofErr w:type="spellStart"/>
             <w:r>
               <w:rPr>
                 <w:iCs/>
@@ -8805,6 +9036,7 @@
               </w:rPr>
               <w:t>events</w:t>
             </w:r>
+            <w:proofErr w:type="spellEnd"/>
           </w:p>
         </w:tc>
         <w:tc>
@@ -8882,6 +9114,7 @@
                 <w:szCs w:val="14"/>
               </w:rPr>
             </w:pPr>
+            <w:proofErr w:type="spellStart"/>
             <w:r>
               <w:rPr>
                 <w:iCs/>
@@ -8890,6 +9123,7 @@
               <w:lastRenderedPageBreak/>
               <w:t>events</w:t>
             </w:r>
+            <w:proofErr w:type="spellEnd"/>
           </w:p>
         </w:tc>
         <w:tc>
@@ -8960,6 +9194,7 @@
                 <w:szCs w:val="14"/>
               </w:rPr>
             </w:pPr>
+            <w:proofErr w:type="spellStart"/>
             <w:r>
               <w:rPr>
                 <w:iCs/>
@@ -8967,6 +9202,7 @@
               </w:rPr>
               <w:t>events</w:t>
             </w:r>
+            <w:proofErr w:type="spellEnd"/>
           </w:p>
         </w:tc>
         <w:tc>
@@ -8985,6 +9221,7 @@
                 <w:szCs w:val="14"/>
               </w:rPr>
             </w:pPr>
+            <w:proofErr w:type="spellStart"/>
             <w:r>
               <w:rPr>
                 <w:iCs/>
@@ -8992,6 +9229,7 @@
               </w:rPr>
               <w:t>recurrence</w:t>
             </w:r>
+            <w:proofErr w:type="spellEnd"/>
           </w:p>
         </w:tc>
         <w:tc>
@@ -9037,6 +9275,7 @@
                 <w:szCs w:val="14"/>
               </w:rPr>
             </w:pPr>
+            <w:proofErr w:type="spellStart"/>
             <w:r>
               <w:rPr>
                 <w:iCs/>
@@ -9051,6 +9290,7 @@
               </w:rPr>
               <w:t>vents</w:t>
             </w:r>
+            <w:proofErr w:type="spellEnd"/>
           </w:p>
         </w:tc>
         <w:tc>
@@ -9069,6 +9309,7 @@
                 <w:szCs w:val="14"/>
               </w:rPr>
             </w:pPr>
+            <w:proofErr w:type="spellStart"/>
             <w:r>
               <w:rPr>
                 <w:iCs/>
@@ -9076,6 +9317,7 @@
               </w:rPr>
               <w:t>FKusers</w:t>
             </w:r>
+            <w:proofErr w:type="spellEnd"/>
           </w:p>
         </w:tc>
         <w:tc>
@@ -9142,6 +9384,7 @@
                 <w:szCs w:val="14"/>
               </w:rPr>
             </w:pPr>
+            <w:proofErr w:type="spellStart"/>
             <w:r>
               <w:rPr>
                 <w:iCs/>
@@ -9149,6 +9392,7 @@
               </w:rPr>
               <w:t>event-recurrence</w:t>
             </w:r>
+            <w:proofErr w:type="spellEnd"/>
           </w:p>
         </w:tc>
         <w:tc>
@@ -9219,6 +9463,7 @@
                 <w:szCs w:val="14"/>
               </w:rPr>
             </w:pPr>
+            <w:proofErr w:type="spellStart"/>
             <w:r>
               <w:rPr>
                 <w:iCs/>
@@ -9226,6 +9471,7 @@
               </w:rPr>
               <w:t>event-recurrence</w:t>
             </w:r>
+            <w:proofErr w:type="spellEnd"/>
           </w:p>
         </w:tc>
         <w:tc>
@@ -9244,6 +9490,7 @@
                 <w:szCs w:val="14"/>
               </w:rPr>
             </w:pPr>
+            <w:proofErr w:type="spellStart"/>
             <w:r>
               <w:rPr>
                 <w:iCs/>
@@ -9251,6 +9498,7 @@
               </w:rPr>
               <w:t>FKevents</w:t>
             </w:r>
+            <w:proofErr w:type="spellEnd"/>
           </w:p>
         </w:tc>
         <w:tc>
@@ -9339,11 +9587,11 @@
       <w:pPr>
         <w:pStyle w:val="Titre2"/>
       </w:pPr>
-      <w:bookmarkStart w:id="15" w:name="_Toc476150028"/>
+      <w:bookmarkStart w:id="16" w:name="_Toc476150028"/>
       <w:r>
         <w:t>Nom du site et du domaine</w:t>
       </w:r>
-      <w:bookmarkEnd w:id="15"/>
+      <w:bookmarkEnd w:id="16"/>
     </w:p>
     <w:p>
       <w:pPr>
@@ -9355,7 +9603,15 @@
         <w:ind w:left="709"/>
       </w:pPr>
       <w:r>
-        <w:t>Je vais héberger mon site sur swisscenter. Je propose donc comme nom de domaine : CalenMieu.cpnv.ch</w:t>
+        <w:t xml:space="preserve">Je vais héberger mon site sur </w:t>
+      </w:r>
+      <w:proofErr w:type="spellStart"/>
+      <w:r>
+        <w:t>swisscenter</w:t>
+      </w:r>
+      <w:proofErr w:type="spellEnd"/>
+      <w:r>
+        <w:t>. Je propose donc comme nom de domaine : CalenMieu.cpnv.ch</w:t>
       </w:r>
     </w:p>
     <w:p>
@@ -9366,8 +9622,8 @@
           <w:iCs/>
         </w:rPr>
       </w:pPr>
-      <w:bookmarkStart w:id="16" w:name="_Toc71691012"/>
-      <w:bookmarkStart w:id="17" w:name="_Toc476150029"/>
+      <w:bookmarkStart w:id="17" w:name="_Toc71691012"/>
+      <w:bookmarkStart w:id="18" w:name="_Toc476150029"/>
       <w:r>
         <w:rPr>
           <w:i/>
@@ -9375,8 +9631,8 @@
         </w:rPr>
         <w:t>Stratégie de test</w:t>
       </w:r>
-      <w:bookmarkEnd w:id="16"/>
       <w:bookmarkEnd w:id="17"/>
+      <w:bookmarkEnd w:id="18"/>
     </w:p>
     <w:p/>
     <w:tbl>
@@ -9933,9 +10189,9 @@
           <w:iCs/>
         </w:rPr>
       </w:pPr>
-      <w:bookmarkStart w:id="18" w:name="_Toc25553309"/>
-      <w:bookmarkStart w:id="19" w:name="_Toc71691014"/>
-      <w:bookmarkStart w:id="20" w:name="_Toc476150030"/>
+      <w:bookmarkStart w:id="19" w:name="_Toc25553309"/>
+      <w:bookmarkStart w:id="20" w:name="_Toc71691014"/>
+      <w:bookmarkStart w:id="21" w:name="_Toc476150030"/>
       <w:r>
         <w:rPr>
           <w:i/>
@@ -9943,9 +10199,9 @@
         </w:rPr>
         <w:t>Budget initial</w:t>
       </w:r>
-      <w:bookmarkEnd w:id="18"/>
       <w:bookmarkEnd w:id="19"/>
       <w:bookmarkEnd w:id="20"/>
+      <w:bookmarkEnd w:id="21"/>
     </w:p>
     <w:p>
       <w:pPr>
@@ -10008,7 +10264,23 @@
           <w:iCs/>
           <w:szCs w:val="14"/>
         </w:rPr>
-        <w:t xml:space="preserve"> swisscenter est payant</w:t>
+        <w:t xml:space="preserve"> </w:t>
+      </w:r>
+      <w:proofErr w:type="spellStart"/>
+      <w:r>
+        <w:rPr>
+          <w:iCs/>
+          <w:szCs w:val="14"/>
+        </w:rPr>
+        <w:t>swisscenter</w:t>
+      </w:r>
+      <w:proofErr w:type="spellEnd"/>
+      <w:r>
+        <w:rPr>
+          <w:iCs/>
+          <w:szCs w:val="14"/>
+        </w:rPr>
+        <w:t xml:space="preserve"> est payant</w:t>
       </w:r>
       <w:r>
         <w:rPr>
@@ -10060,7 +10332,23 @@
           <w:iCs/>
           <w:szCs w:val="14"/>
         </w:rPr>
-        <w:t>J’utilise un éditeur de texte gratuit nommé Atom pour le code.</w:t>
+        <w:t xml:space="preserve">J’utilise un éditeur de texte gratuit nommé </w:t>
+      </w:r>
+      <w:proofErr w:type="spellStart"/>
+      <w:r>
+        <w:rPr>
+          <w:iCs/>
+          <w:szCs w:val="14"/>
+        </w:rPr>
+        <w:t>Atom</w:t>
+      </w:r>
+      <w:proofErr w:type="spellEnd"/>
+      <w:r>
+        <w:rPr>
+          <w:iCs/>
+          <w:szCs w:val="14"/>
+        </w:rPr>
+        <w:t xml:space="preserve"> pour le code.</w:t>
       </w:r>
     </w:p>
     <w:p>
@@ -10081,7 +10369,7 @@
           <w:iCs/>
         </w:rPr>
       </w:pPr>
-      <w:bookmarkStart w:id="21" w:name="_Toc476150031"/>
+      <w:bookmarkStart w:id="22" w:name="_Toc476150031"/>
       <w:r>
         <w:rPr>
           <w:i/>
@@ -10096,7 +10384,7 @@
         </w:rPr>
         <w:t xml:space="preserve"> détaillée</w:t>
       </w:r>
-      <w:bookmarkEnd w:id="21"/>
+      <w:bookmarkEnd w:id="22"/>
     </w:p>
     <w:p/>
     <w:p>
@@ -10381,6 +10669,7 @@
         </w:rPr>
         <w:t xml:space="preserve">Elle </w:t>
       </w:r>
+      <w:proofErr w:type="gramStart"/>
       <w:r>
         <w:rPr>
           <w:rFonts w:ascii="Arial" w:hAnsi="Arial"/>
@@ -10401,7 +10690,19 @@
           <w:szCs w:val="14"/>
           <w:lang w:eastAsia="fr-FR"/>
         </w:rPr>
-        <w:t xml:space="preserve"> ensuite affinée </w:t>
+        <w:t xml:space="preserve"> ensuite</w:t>
+      </w:r>
+      <w:proofErr w:type="gramEnd"/>
+      <w:r>
+        <w:rPr>
+          <w:rFonts w:ascii="Arial" w:hAnsi="Arial"/>
+          <w:i/>
+          <w:iCs/>
+          <w:sz w:val="24"/>
+          <w:szCs w:val="14"/>
+          <w:lang w:eastAsia="fr-FR"/>
+        </w:rPr>
+        <w:t xml:space="preserve"> affinée </w:t>
       </w:r>
       <w:r>
         <w:rPr>
@@ -10460,7 +10761,7 @@
           <w:iCs/>
         </w:rPr>
       </w:pPr>
-      <w:bookmarkStart w:id="22" w:name="_Toc476150032"/>
+      <w:bookmarkStart w:id="23" w:name="_Toc476150032"/>
       <w:r>
         <w:rPr>
           <w:i/>
@@ -10468,7 +10769,7 @@
         </w:rPr>
         <w:t>Historique</w:t>
       </w:r>
-      <w:bookmarkEnd w:id="22"/>
+      <w:bookmarkEnd w:id="23"/>
     </w:p>
     <w:p>
       <w:pPr>
@@ -10512,22 +10813,22 @@
       <w:r>
         <w:br w:type="page"/>
       </w:r>
-      <w:bookmarkStart w:id="23" w:name="_Toc476150033"/>
+      <w:bookmarkStart w:id="24" w:name="_Toc476150033"/>
       <w:r>
         <w:lastRenderedPageBreak/>
         <w:t>Conception</w:t>
       </w:r>
-      <w:bookmarkEnd w:id="23"/>
+      <w:bookmarkEnd w:id="24"/>
     </w:p>
     <w:p>
       <w:pPr>
         <w:pStyle w:val="Titre2"/>
       </w:pPr>
-      <w:bookmarkStart w:id="24" w:name="_Toc476150034"/>
+      <w:bookmarkStart w:id="25" w:name="_Toc476150034"/>
       <w:r>
         <w:t>Analyse de l’environnement</w:t>
       </w:r>
-      <w:bookmarkEnd w:id="24"/>
+      <w:bookmarkEnd w:id="25"/>
     </w:p>
     <w:p>
       <w:pPr>
@@ -10547,7 +10848,49 @@
         <w:rPr>
           <w:rFonts w:cs="Arial"/>
         </w:rPr>
-        <w:t>Pour le template, j’ai utilisé une application nommé NicePage qui permet de crée son template et ensuite l’exporter en HTML.</w:t>
+        <w:t xml:space="preserve">Pour le </w:t>
+      </w:r>
+      <w:proofErr w:type="spellStart"/>
+      <w:r>
+        <w:rPr>
+          <w:rFonts w:cs="Arial"/>
+        </w:rPr>
+        <w:t>template</w:t>
+      </w:r>
+      <w:proofErr w:type="spellEnd"/>
+      <w:r>
+        <w:rPr>
+          <w:rFonts w:cs="Arial"/>
+        </w:rPr>
+        <w:t xml:space="preserve">, j’ai utilisé une application nommé </w:t>
+      </w:r>
+      <w:proofErr w:type="spellStart"/>
+      <w:r>
+        <w:rPr>
+          <w:rFonts w:cs="Arial"/>
+        </w:rPr>
+        <w:t>NicePage</w:t>
+      </w:r>
+      <w:proofErr w:type="spellEnd"/>
+      <w:r>
+        <w:rPr>
+          <w:rFonts w:cs="Arial"/>
+        </w:rPr>
+        <w:t xml:space="preserve"> qui permet de crée son </w:t>
+      </w:r>
+      <w:proofErr w:type="spellStart"/>
+      <w:r>
+        <w:rPr>
+          <w:rFonts w:cs="Arial"/>
+        </w:rPr>
+        <w:t>template</w:t>
+      </w:r>
+      <w:proofErr w:type="spellEnd"/>
+      <w:r>
+        <w:rPr>
+          <w:rFonts w:cs="Arial"/>
+        </w:rPr>
+        <w:t xml:space="preserve"> et ensuite l’exporter en HTML.</w:t>
       </w:r>
     </w:p>
     <w:p>
@@ -10579,7 +10922,35 @@
         <w:rPr>
           <w:rFonts w:cs="Arial"/>
         </w:rPr>
-        <w:t xml:space="preserve"> Pour certain test j’ai tout de même utilisé Edge et FireFox vers la fin.</w:t>
+        <w:t xml:space="preserve"> Pour certain test j’ai tout de même utilisé </w:t>
+      </w:r>
+      <w:proofErr w:type="spellStart"/>
+      <w:r>
+        <w:rPr>
+          <w:rFonts w:cs="Arial"/>
+        </w:rPr>
+        <w:t>Edge</w:t>
+      </w:r>
+      <w:proofErr w:type="spellEnd"/>
+      <w:r>
+        <w:rPr>
+          <w:rFonts w:cs="Arial"/>
+        </w:rPr>
+        <w:t xml:space="preserve"> et </w:t>
+      </w:r>
+      <w:proofErr w:type="spellStart"/>
+      <w:r>
+        <w:rPr>
+          <w:rFonts w:cs="Arial"/>
+        </w:rPr>
+        <w:t>FireFox</w:t>
+      </w:r>
+      <w:proofErr w:type="spellEnd"/>
+      <w:r>
+        <w:rPr>
+          <w:rFonts w:cs="Arial"/>
+        </w:rPr>
+        <w:t xml:space="preserve"> vers la fin.</w:t>
       </w:r>
     </w:p>
     <w:p>
@@ -10605,7 +10976,21 @@
         <w:rPr>
           <w:rFonts w:cs="Arial"/>
         </w:rPr>
-        <w:t xml:space="preserve"> de texte Atom. Il s’y trouve des librairies pour le bon fonctionnement : </w:t>
+        <w:t xml:space="preserve"> de texte </w:t>
+      </w:r>
+      <w:proofErr w:type="spellStart"/>
+      <w:r>
+        <w:rPr>
+          <w:rFonts w:cs="Arial"/>
+        </w:rPr>
+        <w:t>Atom</w:t>
+      </w:r>
+      <w:proofErr w:type="spellEnd"/>
+      <w:r>
+        <w:rPr>
+          <w:rFonts w:cs="Arial"/>
+        </w:rPr>
+        <w:t xml:space="preserve">. Il s’y trouve des librairies pour le bon fonctionnement : </w:t>
       </w:r>
     </w:p>
     <w:p>
@@ -10619,11 +11004,19 @@
           <w:rFonts w:cs="Arial"/>
         </w:rPr>
       </w:pPr>
-      <w:r>
-        <w:rPr>
-          <w:rFonts w:cs="Arial"/>
-        </w:rPr>
-        <w:t>Php-server</w:t>
+      <w:proofErr w:type="spellStart"/>
+      <w:r>
+        <w:rPr>
+          <w:rFonts w:cs="Arial"/>
+        </w:rPr>
+        <w:t>Php</w:t>
+      </w:r>
+      <w:proofErr w:type="spellEnd"/>
+      <w:r>
+        <w:rPr>
+          <w:rFonts w:cs="Arial"/>
+        </w:rPr>
+        <w:t>-server</w:t>
       </w:r>
     </w:p>
     <w:p>
@@ -10637,12 +11030,14 @@
           <w:rFonts w:cs="Arial"/>
         </w:rPr>
       </w:pPr>
+      <w:proofErr w:type="spellStart"/>
       <w:r>
         <w:rPr>
           <w:rFonts w:cs="Arial"/>
         </w:rPr>
         <w:t>Php-debug</w:t>
       </w:r>
+      <w:proofErr w:type="spellEnd"/>
     </w:p>
     <w:p>
       <w:pPr>
@@ -10659,8 +11054,16 @@
         <w:rPr>
           <w:rFonts w:cs="Arial"/>
         </w:rPr>
-        <w:t>Ide-php</w:t>
-      </w:r>
+        <w:t>Ide-</w:t>
+      </w:r>
+      <w:proofErr w:type="spellStart"/>
+      <w:r>
+        <w:rPr>
+          <w:rFonts w:cs="Arial"/>
+        </w:rPr>
+        <w:t>php</w:t>
+      </w:r>
+      <w:proofErr w:type="spellEnd"/>
     </w:p>
     <w:p>
       <w:pPr>
@@ -10680,7 +11083,21 @@
         <w:rPr>
           <w:rFonts w:cs="Arial"/>
         </w:rPr>
-        <w:t>Pour la gestion du code j’utilise le site web GitHub ainsi que l’application Github Desktop.</w:t>
+        <w:t xml:space="preserve">Pour la gestion du code j’utilise le site web GitHub ainsi que l’application </w:t>
+      </w:r>
+      <w:proofErr w:type="spellStart"/>
+      <w:r>
+        <w:rPr>
+          <w:rFonts w:cs="Arial"/>
+        </w:rPr>
+        <w:t>Github</w:t>
+      </w:r>
+      <w:proofErr w:type="spellEnd"/>
+      <w:r>
+        <w:rPr>
+          <w:rFonts w:cs="Arial"/>
+        </w:rPr>
+        <w:t xml:space="preserve"> Desktop.</w:t>
       </w:r>
     </w:p>
     <w:p>
@@ -10702,7 +11119,21 @@
         <w:rPr>
           <w:rFonts w:cs="Arial"/>
         </w:rPr>
-        <w:t>Pour la gestion du projet en méthode Agile, j’utilise le site web IceScrum.</w:t>
+        <w:t xml:space="preserve">Pour la gestion du projet en méthode Agile, j’utilise le site web </w:t>
+      </w:r>
+      <w:proofErr w:type="spellStart"/>
+      <w:r>
+        <w:rPr>
+          <w:rFonts w:cs="Arial"/>
+        </w:rPr>
+        <w:t>IceScrum</w:t>
+      </w:r>
+      <w:proofErr w:type="spellEnd"/>
+      <w:r>
+        <w:rPr>
+          <w:rFonts w:cs="Arial"/>
+        </w:rPr>
+        <w:t>.</w:t>
       </w:r>
     </w:p>
     <w:p>
@@ -10724,7 +11155,21 @@
         <w:rPr>
           <w:rFonts w:cs="Arial"/>
         </w:rPr>
-        <w:t>Pour les maquettes visuelles j’ai utilisé l’application balsamiq.</w:t>
+        <w:t xml:space="preserve">Pour les maquettes visuelles j’ai utilisé l’application </w:t>
+      </w:r>
+      <w:proofErr w:type="spellStart"/>
+      <w:r>
+        <w:rPr>
+          <w:rFonts w:cs="Arial"/>
+        </w:rPr>
+        <w:t>balsamiq</w:t>
+      </w:r>
+      <w:proofErr w:type="spellEnd"/>
+      <w:r>
+        <w:rPr>
+          <w:rFonts w:cs="Arial"/>
+        </w:rPr>
+        <w:t>.</w:t>
       </w:r>
     </w:p>
     <w:p>
@@ -10812,7 +11257,21 @@
         <w:rPr>
           <w:rFonts w:cs="Arial"/>
         </w:rPr>
-        <w:t>Pour éditer la base de donnée, j’ai utilisé l’application HeidiSQL qui est un outil d’administration de base de données.</w:t>
+        <w:t xml:space="preserve">Pour éditer la base de donnée, j’ai utilisé l’application </w:t>
+      </w:r>
+      <w:proofErr w:type="spellStart"/>
+      <w:r>
+        <w:rPr>
+          <w:rFonts w:cs="Arial"/>
+        </w:rPr>
+        <w:t>HeidiSQL</w:t>
+      </w:r>
+      <w:proofErr w:type="spellEnd"/>
+      <w:r>
+        <w:rPr>
+          <w:rFonts w:cs="Arial"/>
+        </w:rPr>
+        <w:t xml:space="preserve"> qui est un outil d’administration de base de données.</w:t>
       </w:r>
     </w:p>
     <w:p>
@@ -10834,19 +11293,33 @@
         <w:rPr>
           <w:rFonts w:cs="Arial"/>
         </w:rPr>
-        <w:t>Pour la gestion de fichier sur swisscenter, j’ai utilisé l’application Filezilla</w:t>
+        <w:t xml:space="preserve">Pour la gestion de fichier sur </w:t>
+      </w:r>
+      <w:proofErr w:type="spellStart"/>
+      <w:r>
+        <w:rPr>
+          <w:rFonts w:cs="Arial"/>
+        </w:rPr>
+        <w:t>swisscenter</w:t>
+      </w:r>
+      <w:proofErr w:type="spellEnd"/>
+      <w:r>
+        <w:rPr>
+          <w:rFonts w:cs="Arial"/>
+        </w:rPr>
+        <w:t>, j’ai utilisé l’application Filezilla</w:t>
       </w:r>
     </w:p>
     <w:p>
       <w:pPr>
         <w:pStyle w:val="Titre2"/>
       </w:pPr>
-      <w:bookmarkStart w:id="25" w:name="_Toc476150035"/>
+      <w:bookmarkStart w:id="26" w:name="_Toc476150035"/>
       <w:r>
         <w:lastRenderedPageBreak/>
         <w:t>Détermination de l’arborescence du site et des rubriques</w:t>
       </w:r>
-      <w:bookmarkEnd w:id="25"/>
+      <w:bookmarkEnd w:id="26"/>
     </w:p>
     <w:p>
       <w:pPr>
@@ -10937,11 +11410,11 @@
       <w:pPr>
         <w:pStyle w:val="Titre2"/>
       </w:pPr>
-      <w:bookmarkStart w:id="26" w:name="_Toc476150036"/>
+      <w:bookmarkStart w:id="27" w:name="_Toc476150036"/>
       <w:r>
         <w:t>Définition de la charte graphique</w:t>
       </w:r>
-      <w:bookmarkEnd w:id="26"/>
+      <w:bookmarkEnd w:id="27"/>
     </w:p>
     <w:p>
       <w:pPr>
@@ -10961,7 +11434,21 @@
         <w:rPr>
           <w:rFonts w:cs="Arial"/>
         </w:rPr>
-        <w:t>C’est ici que je vais parler du choix de mon template. J’ai choisi cet agencement de page parce que je voulais une page d’accueil qui montre que l’outil est pro. Sachant en plus que pour voir le calendrier il faut être loger.</w:t>
+        <w:t xml:space="preserve">C’est ici que je vais parler du choix de mon </w:t>
+      </w:r>
+      <w:proofErr w:type="spellStart"/>
+      <w:r>
+        <w:rPr>
+          <w:rFonts w:cs="Arial"/>
+        </w:rPr>
+        <w:t>template</w:t>
+      </w:r>
+      <w:proofErr w:type="spellEnd"/>
+      <w:r>
+        <w:rPr>
+          <w:rFonts w:cs="Arial"/>
+        </w:rPr>
+        <w:t>. J’ai choisi cet agencement de page parce que je voulais une page d’accueil qui montre que l’outil est pro. Sachant en plus que pour voir le calendrier il faut être loger.</w:t>
       </w:r>
     </w:p>
     <w:p>
@@ -11057,11 +11544,12 @@
       <w:pPr>
         <w:pStyle w:val="Titre2"/>
       </w:pPr>
-      <w:bookmarkStart w:id="27" w:name="_Toc476150037"/>
-      <w:r>
+      <w:bookmarkStart w:id="28" w:name="_Toc476150037"/>
+      <w:r>
+        <w:lastRenderedPageBreak/>
         <w:t>Maquette graphique</w:t>
       </w:r>
-      <w:bookmarkEnd w:id="27"/>
+      <w:bookmarkEnd w:id="28"/>
     </w:p>
     <w:p>
       <w:pPr>
@@ -11085,7 +11573,6 @@
           <w:noProof/>
           <w:szCs w:val="14"/>
         </w:rPr>
-        <w:lastRenderedPageBreak/>
         <w:drawing>
           <wp:anchor distT="0" distB="0" distL="114300" distR="114300" simplePos="0" relativeHeight="251675136" behindDoc="0" locked="0" layoutInCell="1" allowOverlap="1">
             <wp:simplePos x="0" y="0"/>
@@ -11399,13 +11886,41 @@
           <w:rFonts w:cs="Arial"/>
         </w:rPr>
         <w:lastRenderedPageBreak/>
-        <w:t>Voici la page profil. Elle est ici un peu optionnellement puisque ce n’est pas demander dans le cahier des charges. La plus grande utilité est surtout au niveau du bouton « Se deconnecter ».</w:t>
-      </w:r>
-      <w:r>
-        <w:rPr>
-          <w:rFonts w:cs="Arial"/>
-        </w:rPr>
-        <w:t xml:space="preserve"> Le bouton du profil est vu à chaque maquette mais sera bien évidemment visible qu’un fois connecté. Il remplacera d’ailleurs le « Login / Register ».</w:t>
+        <w:t xml:space="preserve">Voici la page profil. Elle est ici un peu optionnellement puisque ce n’est pas demander dans le cahier des charges. La plus grande utilité est surtout au niveau du bouton « Se </w:t>
+      </w:r>
+      <w:proofErr w:type="spellStart"/>
+      <w:r>
+        <w:rPr>
+          <w:rFonts w:cs="Arial"/>
+        </w:rPr>
+        <w:t>deconnecter</w:t>
+      </w:r>
+      <w:proofErr w:type="spellEnd"/>
+      <w:r>
+        <w:rPr>
+          <w:rFonts w:cs="Arial"/>
+        </w:rPr>
+        <w:t> ».</w:t>
+      </w:r>
+      <w:r>
+        <w:rPr>
+          <w:rFonts w:cs="Arial"/>
+        </w:rPr>
+        <w:t xml:space="preserve"> Le bouton du profil est vu à chaque maquette mais sera bien évidemment visible qu’un fois connecté. Il remplacera d’ailleurs le « Login / </w:t>
+      </w:r>
+      <w:proofErr w:type="spellStart"/>
+      <w:r>
+        <w:rPr>
+          <w:rFonts w:cs="Arial"/>
+        </w:rPr>
+        <w:t>Register</w:t>
+      </w:r>
+      <w:proofErr w:type="spellEnd"/>
+      <w:r>
+        <w:rPr>
+          <w:rFonts w:cs="Arial"/>
+        </w:rPr>
+        <w:t> ».</w:t>
       </w:r>
     </w:p>
     <w:p>
@@ -11522,7 +12037,6 @@
           <w:rFonts w:cs="Arial"/>
         </w:rPr>
       </w:pPr>
-      <w:bookmarkStart w:id="28" w:name="_GoBack"/>
       <w:r>
         <w:rPr>
           <w:i/>
@@ -11594,7 +12108,6 @@
           </wp:anchor>
         </w:drawing>
       </w:r>
-      <w:bookmarkEnd w:id="28"/>
       <w:r>
         <w:rPr>
           <w:i/>
@@ -11669,7 +12182,21 @@
         <w:rPr>
           <w:rFonts w:cs="Arial"/>
         </w:rPr>
-        <w:t xml:space="preserve">Voici les pages Register et Login. Rien de très différents </w:t>
+        <w:t xml:space="preserve">Voici les pages </w:t>
+      </w:r>
+      <w:proofErr w:type="spellStart"/>
+      <w:r>
+        <w:rPr>
+          <w:rFonts w:cs="Arial"/>
+        </w:rPr>
+        <w:t>Register</w:t>
+      </w:r>
+      <w:proofErr w:type="spellEnd"/>
+      <w:r>
+        <w:rPr>
+          <w:rFonts w:cs="Arial"/>
+        </w:rPr>
+        <w:t xml:space="preserve"> et Login. Rien de très différents </w:t>
       </w:r>
       <w:r>
         <w:rPr>
@@ -11829,7 +12356,23 @@
           <w:rFonts w:cs="Arial"/>
           <w:i/>
         </w:rPr>
-        <w:t>Description précise des données (type, dimensions, contraintes..).</w:t>
+        <w:t xml:space="preserve">Description précise des données (type, dimensions, </w:t>
+      </w:r>
+      <w:proofErr w:type="gramStart"/>
+      <w:r>
+        <w:rPr>
+          <w:rFonts w:cs="Arial"/>
+          <w:i/>
+        </w:rPr>
+        <w:t>contraintes..</w:t>
+      </w:r>
+      <w:proofErr w:type="gramEnd"/>
+      <w:r>
+        <w:rPr>
+          <w:rFonts w:cs="Arial"/>
+          <w:i/>
+        </w:rPr>
+        <w:t>).</w:t>
       </w:r>
     </w:p>
     <w:p>
@@ -11990,6 +12533,7 @@
         </w:rPr>
         <w:t xml:space="preserve"> </w:t>
       </w:r>
+      <w:proofErr w:type="spellStart"/>
       <w:r>
         <w:rPr>
           <w:rFonts w:cs="Arial"/>
@@ -11997,6 +12541,7 @@
         </w:rPr>
         <w:t>etc</w:t>
       </w:r>
+      <w:proofErr w:type="spellEnd"/>
       <w:r>
         <w:rPr>
           <w:rFonts w:cs="Arial"/>
@@ -12047,7 +12592,15 @@
         <w:t xml:space="preserve">Comme déjà dis plus haut, j’ai choisi d’héberger </w:t>
       </w:r>
       <w:r>
-        <w:t xml:space="preserve">sur swisscenter. </w:t>
+        <w:t xml:space="preserve">sur </w:t>
+      </w:r>
+      <w:proofErr w:type="spellStart"/>
+      <w:r>
+        <w:t>swisscenter</w:t>
+      </w:r>
+      <w:proofErr w:type="spellEnd"/>
+      <w:r>
+        <w:t xml:space="preserve">. </w:t>
       </w:r>
     </w:p>
     <w:p>
@@ -12090,7 +12643,15 @@
         <w:t xml:space="preserve">De plus, la gestion de la base de </w:t>
       </w:r>
       <w:r>
-        <w:t>donnée avec PHPMyAdmin est très agréable.</w:t>
+        <w:t xml:space="preserve">donnée avec </w:t>
+      </w:r>
+      <w:proofErr w:type="spellStart"/>
+      <w:r>
+        <w:t>PHPMyAdmin</w:t>
+      </w:r>
+      <w:proofErr w:type="spellEnd"/>
+      <w:r>
+        <w:t xml:space="preserve"> est très agréable.</w:t>
       </w:r>
     </w:p>
     <w:p>
@@ -12193,12 +12754,21 @@
           <w:iCs/>
         </w:rPr>
       </w:pPr>
+      <w:proofErr w:type="gramStart"/>
       <w:r>
         <w:rPr>
           <w:i/>
           <w:iCs/>
         </w:rPr>
-        <w:t>les répertoires où le logiciel est installé</w:t>
+        <w:t>les</w:t>
+      </w:r>
+      <w:proofErr w:type="gramEnd"/>
+      <w:r>
+        <w:rPr>
+          <w:i/>
+          <w:iCs/>
+        </w:rPr>
+        <w:t xml:space="preserve"> répertoires où le logiciel est installé</w:t>
       </w:r>
     </w:p>
     <w:p>
@@ -12217,12 +12787,21 @@
           <w:iCs/>
         </w:rPr>
       </w:pPr>
+      <w:proofErr w:type="gramStart"/>
       <w:r>
         <w:rPr>
           <w:i/>
           <w:iCs/>
         </w:rPr>
-        <w:t>la liste de tous les fichiers et une rapide description de leur contenu (des noms qui parlent !)</w:t>
+        <w:t>la</w:t>
+      </w:r>
+      <w:proofErr w:type="gramEnd"/>
+      <w:r>
+        <w:rPr>
+          <w:i/>
+          <w:iCs/>
+        </w:rPr>
+        <w:t xml:space="preserve"> liste de tous les fichiers et une rapide description de leur contenu (des noms qui parlent !)</w:t>
       </w:r>
     </w:p>
     <w:p>
@@ -12241,12 +12820,21 @@
           <w:iCs/>
         </w:rPr>
       </w:pPr>
+      <w:proofErr w:type="gramStart"/>
       <w:r>
         <w:rPr>
           <w:i/>
           <w:iCs/>
         </w:rPr>
-        <w:t>les versions des systèmes d'exploitation et des outils logiciels</w:t>
+        <w:t>les</w:t>
+      </w:r>
+      <w:proofErr w:type="gramEnd"/>
+      <w:r>
+        <w:rPr>
+          <w:i/>
+          <w:iCs/>
+        </w:rPr>
+        <w:t xml:space="preserve"> versions des systèmes d'exploitation et des outils logiciels</w:t>
       </w:r>
     </w:p>
     <w:p>
@@ -12265,12 +12853,21 @@
           <w:iCs/>
         </w:rPr>
       </w:pPr>
+      <w:proofErr w:type="gramStart"/>
       <w:r>
         <w:rPr>
           <w:i/>
           <w:iCs/>
         </w:rPr>
-        <w:t>la description exacte du matériel</w:t>
+        <w:t>la</w:t>
+      </w:r>
+      <w:proofErr w:type="gramEnd"/>
+      <w:r>
+        <w:rPr>
+          <w:i/>
+          <w:iCs/>
+        </w:rPr>
+        <w:t xml:space="preserve"> description exacte du matériel</w:t>
       </w:r>
     </w:p>
     <w:p>
@@ -12289,12 +12886,21 @@
           <w:iCs/>
         </w:rPr>
       </w:pPr>
+      <w:proofErr w:type="gramStart"/>
       <w:r>
         <w:rPr>
           <w:i/>
           <w:iCs/>
         </w:rPr>
-        <w:t>le numé</w:t>
+        <w:t>le</w:t>
+      </w:r>
+      <w:proofErr w:type="gramEnd"/>
+      <w:r>
+        <w:rPr>
+          <w:i/>
+          <w:iCs/>
+        </w:rPr>
+        <w:t xml:space="preserve"> numé</w:t>
       </w:r>
       <w:r>
         <w:rPr>
@@ -12321,12 +12927,21 @@
           <w:u w:val="single"/>
         </w:rPr>
       </w:pPr>
+      <w:proofErr w:type="gramStart"/>
       <w:r>
         <w:rPr>
           <w:i/>
           <w:iCs/>
         </w:rPr>
-        <w:t>programmation et scripts: librairies externes, reconstruction du logiciel</w:t>
+        <w:t>programmation</w:t>
+      </w:r>
+      <w:proofErr w:type="gramEnd"/>
+      <w:r>
+        <w:rPr>
+          <w:i/>
+          <w:iCs/>
+        </w:rPr>
+        <w:t xml:space="preserve"> et scripts: librairies externes, reconstruction du logiciel</w:t>
       </w:r>
       <w:r>
         <w:rPr>
@@ -12450,8 +13065,16 @@
         <w:rPr>
           <w:i/>
         </w:rPr>
-        <w:t>Pour chaque partie testée de votre projet, il faut décrire:</w:t>
-      </w:r>
+        <w:t xml:space="preserve">Pour chaque partie testée de votre projet, il faut </w:t>
+      </w:r>
+      <w:proofErr w:type="gramStart"/>
+      <w:r>
+        <w:rPr>
+          <w:i/>
+        </w:rPr>
+        <w:t>décrire:</w:t>
+      </w:r>
+      <w:proofErr w:type="gramEnd"/>
     </w:p>
     <w:p>
       <w:pPr>
@@ -12473,11 +13096,19 @@
           <w:i/>
         </w:rPr>
       </w:pPr>
-      <w:r>
-        <w:rPr>
-          <w:i/>
-        </w:rPr>
-        <w:t>les conditions exactes de chaque test</w:t>
+      <w:proofErr w:type="gramStart"/>
+      <w:r>
+        <w:rPr>
+          <w:i/>
+        </w:rPr>
+        <w:t>les</w:t>
+      </w:r>
+      <w:proofErr w:type="gramEnd"/>
+      <w:r>
+        <w:rPr>
+          <w:i/>
+        </w:rPr>
+        <w:t xml:space="preserve"> conditions exactes de chaque test</w:t>
       </w:r>
     </w:p>
     <w:p>
@@ -12490,11 +13121,19 @@
           <w:i/>
         </w:rPr>
       </w:pPr>
-      <w:r>
-        <w:rPr>
-          <w:i/>
-        </w:rPr>
-        <w:t>les preuves de test (papier ou fichier)</w:t>
+      <w:proofErr w:type="gramStart"/>
+      <w:r>
+        <w:rPr>
+          <w:i/>
+        </w:rPr>
+        <w:t>les</w:t>
+      </w:r>
+      <w:proofErr w:type="gramEnd"/>
+      <w:r>
+        <w:rPr>
+          <w:i/>
+        </w:rPr>
+        <w:t xml:space="preserve"> preuves de test (papier ou fichier)</w:t>
       </w:r>
     </w:p>
     <w:p>
@@ -12507,11 +13146,19 @@
           <w:i/>
         </w:rPr>
       </w:pPr>
-      <w:r>
-        <w:rPr>
-          <w:i/>
-        </w:rPr>
-        <w:t xml:space="preserve">tests sans preuve: fournir au moins une description </w:t>
+      <w:proofErr w:type="gramStart"/>
+      <w:r>
+        <w:rPr>
+          <w:i/>
+        </w:rPr>
+        <w:t>tests</w:t>
+      </w:r>
+      <w:proofErr w:type="gramEnd"/>
+      <w:r>
+        <w:rPr>
+          <w:i/>
+        </w:rPr>
+        <w:t xml:space="preserve"> sans preuve: fournir au moins une description </w:t>
       </w:r>
     </w:p>
     <w:p>
@@ -12578,7 +13225,21 @@
         <w:rPr>
           <w:i/>
         </w:rPr>
-        <w:t xml:space="preserve">S'il reste encore des erreurs: </w:t>
+        <w:t xml:space="preserve">S'il reste encore des </w:t>
+      </w:r>
+      <w:proofErr w:type="gramStart"/>
+      <w:r>
+        <w:rPr>
+          <w:i/>
+        </w:rPr>
+        <w:t>erreurs:</w:t>
+      </w:r>
+      <w:proofErr w:type="gramEnd"/>
+      <w:r>
+        <w:rPr>
+          <w:i/>
+        </w:rPr>
+        <w:t xml:space="preserve"> </w:t>
       </w:r>
     </w:p>
     <w:p>
@@ -12755,6 +13416,7 @@
           <w:sz w:val="24"/>
         </w:rPr>
       </w:pPr>
+      <w:proofErr w:type="gramStart"/>
       <w:r>
         <w:rPr>
           <w:rFonts w:ascii="Arial" w:hAnsi="Arial" w:cs="Arial"/>
@@ -12774,7 +13436,18 @@
           <w:i/>
           <w:sz w:val="24"/>
         </w:rPr>
-        <w:t>: les documents de réalisation doivent permettre à une autre personne de maintenir et modifier votre projet sans votre aide !</w:t>
+        <w:t>:</w:t>
+      </w:r>
+      <w:proofErr w:type="gramEnd"/>
+      <w:r>
+        <w:rPr>
+          <w:rFonts w:ascii="Arial" w:hAnsi="Arial" w:cs="Arial"/>
+          <w:b/>
+          <w:bCs/>
+          <w:i/>
+          <w:sz w:val="24"/>
+        </w:rPr>
+        <w:t xml:space="preserve"> les documents de réalisation doivent permettre à une autre personne de maintenir et modifier votre projet sans votre aide !</w:t>
       </w:r>
     </w:p>
     <w:p>
@@ -12861,8 +13534,17 @@
           <w:rFonts w:cs="Arial"/>
           <w:i/>
         </w:rPr>
-        <w:t>Fournir une description:</w:t>
-      </w:r>
+        <w:t xml:space="preserve">Fournir une </w:t>
+      </w:r>
+      <w:proofErr w:type="gramStart"/>
+      <w:r>
+        <w:rPr>
+          <w:rFonts w:cs="Arial"/>
+          <w:i/>
+        </w:rPr>
+        <w:t>description:</w:t>
+      </w:r>
+      <w:proofErr w:type="gramEnd"/>
     </w:p>
     <w:p>
       <w:pPr>
@@ -12885,12 +13567,21 @@
           <w:i/>
         </w:rPr>
       </w:pPr>
-      <w:r>
-        <w:rPr>
-          <w:rFonts w:cs="Arial"/>
-          <w:i/>
-        </w:rPr>
-        <w:t>de la publication</w:t>
+      <w:proofErr w:type="gramStart"/>
+      <w:r>
+        <w:rPr>
+          <w:rFonts w:cs="Arial"/>
+          <w:i/>
+        </w:rPr>
+        <w:t>de</w:t>
+      </w:r>
+      <w:proofErr w:type="gramEnd"/>
+      <w:r>
+        <w:rPr>
+          <w:rFonts w:cs="Arial"/>
+          <w:i/>
+        </w:rPr>
+        <w:t xml:space="preserve"> la publication</w:t>
       </w:r>
       <w:r>
         <w:rPr>
@@ -12925,12 +13616,21 @@
           <w:i/>
         </w:rPr>
       </w:pPr>
-      <w:r>
-        <w:rPr>
-          <w:rFonts w:cs="Arial"/>
-          <w:i/>
-        </w:rPr>
-        <w:t xml:space="preserve">de l'installation </w:t>
+      <w:proofErr w:type="gramStart"/>
+      <w:r>
+        <w:rPr>
+          <w:rFonts w:cs="Arial"/>
+          <w:i/>
+        </w:rPr>
+        <w:t>de</w:t>
+      </w:r>
+      <w:proofErr w:type="gramEnd"/>
+      <w:r>
+        <w:rPr>
+          <w:rFonts w:cs="Arial"/>
+          <w:i/>
+        </w:rPr>
+        <w:t xml:space="preserve"> l'installation </w:t>
       </w:r>
       <w:r>
         <w:rPr>
@@ -12951,12 +13651,21 @@
           <w:i/>
         </w:rPr>
       </w:pPr>
-      <w:r>
-        <w:rPr>
-          <w:rFonts w:cs="Arial"/>
-          <w:i/>
-        </w:rPr>
-        <w:t xml:space="preserve">des </w:t>
+      <w:proofErr w:type="gramStart"/>
+      <w:r>
+        <w:rPr>
+          <w:rFonts w:cs="Arial"/>
+          <w:i/>
+        </w:rPr>
+        <w:t>des</w:t>
+      </w:r>
+      <w:proofErr w:type="gramEnd"/>
+      <w:r>
+        <w:rPr>
+          <w:rFonts w:cs="Arial"/>
+          <w:i/>
+        </w:rPr>
+        <w:t xml:space="preserve"> </w:t>
       </w:r>
       <w:r>
         <w:rPr>
@@ -13106,12 +13815,21 @@
           <w:i/>
         </w:rPr>
       </w:pPr>
-      <w:r>
-        <w:rPr>
-          <w:rFonts w:cs="Arial"/>
-          <w:i/>
-        </w:rPr>
-        <w:t>le rapport de projet</w:t>
+      <w:proofErr w:type="gramStart"/>
+      <w:r>
+        <w:rPr>
+          <w:rFonts w:cs="Arial"/>
+          <w:i/>
+        </w:rPr>
+        <w:t>le</w:t>
+      </w:r>
+      <w:proofErr w:type="gramEnd"/>
+      <w:r>
+        <w:rPr>
+          <w:rFonts w:cs="Arial"/>
+          <w:i/>
+        </w:rPr>
+        <w:t xml:space="preserve"> rapport de projet</w:t>
       </w:r>
     </w:p>
     <w:p>
@@ -13125,12 +13843,21 @@
           <w:i/>
         </w:rPr>
       </w:pPr>
-      <w:r>
-        <w:rPr>
-          <w:rFonts w:cs="Arial"/>
-          <w:i/>
-        </w:rPr>
-        <w:t>le manuel d'Installation (en annexe)</w:t>
+      <w:proofErr w:type="gramStart"/>
+      <w:r>
+        <w:rPr>
+          <w:rFonts w:cs="Arial"/>
+          <w:i/>
+        </w:rPr>
+        <w:t>le</w:t>
+      </w:r>
+      <w:proofErr w:type="gramEnd"/>
+      <w:r>
+        <w:rPr>
+          <w:rFonts w:cs="Arial"/>
+          <w:i/>
+        </w:rPr>
+        <w:t xml:space="preserve"> manuel d'Installation (en annexe)</w:t>
       </w:r>
     </w:p>
     <w:p>
@@ -13144,12 +13871,21 @@
           <w:i/>
         </w:rPr>
       </w:pPr>
-      <w:r>
-        <w:rPr>
-          <w:rFonts w:cs="Arial"/>
-          <w:i/>
-        </w:rPr>
-        <w:t>le manuel d'Utilisation avec des exemples graphiques (en annexe)</w:t>
+      <w:proofErr w:type="gramStart"/>
+      <w:r>
+        <w:rPr>
+          <w:rFonts w:cs="Arial"/>
+          <w:i/>
+        </w:rPr>
+        <w:t>le</w:t>
+      </w:r>
+      <w:proofErr w:type="gramEnd"/>
+      <w:r>
+        <w:rPr>
+          <w:rFonts w:cs="Arial"/>
+          <w:i/>
+        </w:rPr>
+        <w:t xml:space="preserve"> manuel d'Utilisation avec des exemples graphiques (en annexe)</w:t>
       </w:r>
     </w:p>
     <w:p>
@@ -13163,12 +13899,21 @@
           <w:i/>
         </w:rPr>
       </w:pPr>
-      <w:r>
-        <w:rPr>
-          <w:rFonts w:cs="Arial"/>
-          <w:i/>
-        </w:rPr>
-        <w:t>autres…</w:t>
+      <w:proofErr w:type="gramStart"/>
+      <w:r>
+        <w:rPr>
+          <w:rFonts w:cs="Arial"/>
+          <w:i/>
+        </w:rPr>
+        <w:t>autres</w:t>
+      </w:r>
+      <w:proofErr w:type="gramEnd"/>
+      <w:r>
+        <w:rPr>
+          <w:rFonts w:cs="Arial"/>
+          <w:i/>
+        </w:rPr>
+        <w:t>…</w:t>
       </w:r>
     </w:p>
     <w:p>
@@ -13224,8 +13969,18 @@
           <w:i/>
           <w:sz w:val="24"/>
         </w:rPr>
-        <w:t>Développez en tous cas les points suivants:</w:t>
-      </w:r>
+        <w:t xml:space="preserve">Développez en tous cas les points </w:t>
+      </w:r>
+      <w:proofErr w:type="gramStart"/>
+      <w:r>
+        <w:rPr>
+          <w:rFonts w:ascii="Arial" w:hAnsi="Arial" w:cs="Arial"/>
+          <w:i/>
+          <w:sz w:val="24"/>
+        </w:rPr>
+        <w:t>suivants:</w:t>
+      </w:r>
+      <w:proofErr w:type="gramEnd"/>
     </w:p>
     <w:p>
       <w:pPr>
@@ -13445,11 +14200,16 @@
         <w:ind w:left="786"/>
       </w:pPr>
       <w:r>
-        <w:t>Jérôme J</w:t>
+        <w:t xml:space="preserve">Jérôme </w:t>
+      </w:r>
+      <w:proofErr w:type="spellStart"/>
+      <w:r>
+        <w:t>J</w:t>
       </w:r>
       <w:r>
         <w:t>aquemet</w:t>
       </w:r>
+      <w:proofErr w:type="spellEnd"/>
       <w:r>
         <w:t>, camarade de classe.</w:t>
       </w:r>
@@ -13729,7 +14489,21 @@
         <w:rPr>
           <w:i/>
         </w:rPr>
-        <w:t>Une archive format .zip contenant toute la  documentation / maquettes / code</w:t>
+        <w:t xml:space="preserve">Une archive format .zip contenant toute </w:t>
+      </w:r>
+      <w:proofErr w:type="gramStart"/>
+      <w:r>
+        <w:rPr>
+          <w:i/>
+        </w:rPr>
+        <w:t>la  documentation</w:t>
+      </w:r>
+      <w:proofErr w:type="gramEnd"/>
+      <w:r>
+        <w:rPr>
+          <w:i/>
+        </w:rPr>
+        <w:t xml:space="preserve"> / maquettes / code</w:t>
       </w:r>
     </w:p>
     <w:p>
@@ -13860,7 +14634,7 @@
         <w:noProof/>
         <w:sz w:val="20"/>
       </w:rPr>
-      <w:t>17</w:t>
+      <w:t>4</w:t>
     </w:r>
     <w:r>
       <w:rPr>
@@ -13926,7 +14700,25 @@
         <w:sz w:val="20"/>
       </w:rPr>
       <w:tab/>
-      <w:t xml:space="preserve">        Dernier modif : </w:t>
+      <w:t xml:space="preserve">        Dernier </w:t>
+    </w:r>
+    <w:proofErr w:type="spellStart"/>
+    <w:r>
+      <w:rPr>
+        <w:rStyle w:val="Numrodepage"/>
+        <w:rFonts w:ascii="Verdana" w:hAnsi="Verdana"/>
+        <w:sz w:val="20"/>
+      </w:rPr>
+      <w:t>modif</w:t>
+    </w:r>
+    <w:proofErr w:type="spellEnd"/>
+    <w:r>
+      <w:rPr>
+        <w:rStyle w:val="Numrodepage"/>
+        <w:rFonts w:ascii="Verdana" w:hAnsi="Verdana"/>
+        <w:sz w:val="20"/>
+      </w:rPr>
+      <w:t xml:space="preserve"> : </w:t>
     </w:r>
     <w:r>
       <w:rPr>
@@ -13959,7 +14751,7 @@
         <w:noProof/>
         <w:sz w:val="20"/>
       </w:rPr>
-      <w:t>06.05.2021</w:t>
+      <w:t>07.05.2021</w:t>
     </w:r>
     <w:r>
       <w:rPr>
@@ -14123,7 +14915,7 @@
         <v:path o:extrusionok="f" gradientshapeok="t" o:connecttype="rect"/>
         <o:lock v:ext="edit" aspectratio="t"/>
       </v:shapetype>
-      <v:shape id="_x0000_i1040" type="#_x0000_t75" style="width:11.25pt;height:11.25pt" o:bullet="t">
+      <v:shape id="_x0000_i1029" type="#_x0000_t75" style="width:11.25pt;height:11.25pt" o:bullet="t">
         <v:imagedata r:id="rId1" o:title="BD14753_"/>
       </v:shape>
     </w:pict>
@@ -18663,7 +19455,7 @@
 </file>
 
 <file path=customXml/itemProps2.xml><?xml version="1.0" encoding="utf-8"?>
-<ds:datastoreItem xmlns:ds="http://schemas.openxmlformats.org/officeDocument/2006/customXml" ds:itemID="{7C4072E4-5219-4953-AC8D-DD85E57A2AE1}">
+<ds:datastoreItem xmlns:ds="http://schemas.openxmlformats.org/officeDocument/2006/customXml" ds:itemID="{981BA605-C386-4707-BFC4-19B9253D0FA9}">
   <ds:schemaRefs>
     <ds:schemaRef ds:uri="http://schemas.openxmlformats.org/officeDocument/2006/bibliography"/>
   </ds:schemaRefs>

</xml_diff>

<commit_message>
Diagram updated + debut du login
</commit_message>
<xml_diff>
--- a/Documentation/Documentation TPI.docx
+++ b/Documentation/Documentation TPI.docx
@@ -8144,10 +8144,42 @@
     </w:p>
     <w:p>
       <w:pPr>
+        <w:ind w:left="708"/>
+      </w:pPr>
+      <w:r>
+        <w:t xml:space="preserve">Pour le calendrier, je suis parti sur la base de ce site : </w:t>
+      </w:r>
+      <w:hyperlink r:id="rId15" w:history="1">
+        <w:r>
+          <w:rPr>
+            <w:rStyle w:val="Lienhypertexte"/>
+          </w:rPr>
+          <w:t>https://codes-sources.commentcamarche.net/source/50541-calendrier-agenda-tres-simple-gerer-les-jours-feries-et-les-jours-speciaux</w:t>
+        </w:r>
+      </w:hyperlink>
+    </w:p>
+    <w:p>
+      <w:pPr>
+        <w:ind w:left="708"/>
+      </w:pPr>
+    </w:p>
+    <w:p>
+      <w:pPr>
+        <w:ind w:left="708"/>
+      </w:pPr>
+    </w:p>
+    <w:p>
+      <w:pPr>
+        <w:ind w:left="708"/>
+      </w:pPr>
+    </w:p>
+    <w:p>
+      <w:pPr>
         <w:pStyle w:val="Titre2"/>
       </w:pPr>
       <w:bookmarkStart w:id="14" w:name="_Toc476150027"/>
       <w:r>
+        <w:lastRenderedPageBreak/>
         <w:t>MCD</w:t>
       </w:r>
       <w:bookmarkEnd w:id="14"/>
@@ -8200,10 +8232,9 @@
         <w:ind w:left="576"/>
       </w:pPr>
       <w:r>
-        <w:lastRenderedPageBreak/>
         <w:pict>
           <v:shape id="_x0000_i1026" type="#_x0000_t75" style="width:420.75pt;height:192pt">
-            <v:imagedata r:id="rId15" o:title="MCD"/>
+            <v:imagedata r:id="rId16" o:title="MCD"/>
           </v:shape>
         </w:pict>
       </w:r>
@@ -8444,11 +8475,96 @@
       </w:r>
       <w:proofErr w:type="spellEnd"/>
       <w:r>
-        <w:t>. Je propose donc comme nom de domaine : CalenMieu.cpnv.ch</w:t>
+        <w:t xml:space="preserve">. Je propose donc comme nom de domaine : </w:t>
+      </w:r>
+      <w:r>
+        <w:t>tpi21calenm</w:t>
+      </w:r>
+      <w:r>
+        <w:t>ieu</w:t>
+      </w:r>
+      <w:r>
+        <w:t>x</w:t>
+      </w:r>
+      <w:r>
+        <w:t>.cpnv.ch</w:t>
       </w:r>
       <w:r>
         <w:t xml:space="preserve"> </w:t>
       </w:r>
+    </w:p>
+    <w:p>
+      <w:pPr>
+        <w:ind w:left="709"/>
+      </w:pPr>
+      <w:r>
+        <w:t xml:space="preserve">Les identifiants pour </w:t>
+      </w:r>
+      <w:proofErr w:type="spellStart"/>
+      <w:r>
+        <w:t>Swisscenter</w:t>
+      </w:r>
+      <w:proofErr w:type="spellEnd"/>
+      <w:r>
+        <w:t xml:space="preserve"> sont</w:t>
+      </w:r>
+      <w:r>
+        <w:t> :</w:t>
+      </w:r>
+    </w:p>
+    <w:p>
+      <w:pPr>
+        <w:ind w:left="709"/>
+      </w:pPr>
+      <w:r>
+        <w:t xml:space="preserve">User : tpi21cal </w:t>
+      </w:r>
+    </w:p>
+    <w:p>
+      <w:pPr>
+        <w:ind w:left="709"/>
+      </w:pPr>
+      <w:proofErr w:type="spellStart"/>
+      <w:r>
+        <w:t>Psw</w:t>
+      </w:r>
+      <w:proofErr w:type="spellEnd"/>
+      <w:r>
+        <w:t xml:space="preserve"> : </w:t>
+      </w:r>
+      <w:r>
+        <w:t>CalenMieux-21</w:t>
+      </w:r>
+    </w:p>
+    <w:p>
+      <w:pPr>
+        <w:ind w:left="709"/>
+      </w:pPr>
+    </w:p>
+    <w:p>
+      <w:pPr>
+        <w:ind w:left="709"/>
+      </w:pPr>
+    </w:p>
+    <w:p>
+      <w:pPr>
+        <w:ind w:left="709"/>
+      </w:pPr>
+    </w:p>
+    <w:p>
+      <w:pPr>
+        <w:ind w:left="709"/>
+      </w:pPr>
+    </w:p>
+    <w:p>
+      <w:pPr>
+        <w:ind w:left="709"/>
+      </w:pPr>
+    </w:p>
+    <w:p>
+      <w:pPr>
+        <w:ind w:left="709"/>
+      </w:pPr>
     </w:p>
     <w:p>
       <w:pPr>
@@ -8465,6 +8581,7 @@
           <w:i/>
           <w:iCs/>
         </w:rPr>
+        <w:lastRenderedPageBreak/>
         <w:t>Stratégie de test</w:t>
       </w:r>
       <w:bookmarkEnd w:id="16"/>
@@ -8850,7 +8967,6 @@
           </w:tcPr>
           <w:p>
             <w:r>
-              <w:lastRenderedPageBreak/>
               <w:t>Je clique sur le bouton « ajouter un évènement ».</w:t>
             </w:r>
           </w:p>
@@ -9478,6 +9594,7 @@
           <w:szCs w:val="14"/>
           <w:lang w:eastAsia="fr-FR"/>
         </w:rPr>
+        <w:lastRenderedPageBreak/>
         <w:t xml:space="preserve">Il s’agit </w:t>
       </w:r>
       <w:r>
@@ -10279,7 +10396,7 @@
                     </pic:cNvPicPr>
                   </pic:nvPicPr>
                   <pic:blipFill>
-                    <a:blip r:embed="rId16">
+                    <a:blip r:embed="rId17">
                       <a:extLst>
                         <a:ext uri="{28A0092B-C50C-407E-A947-70E740481C1C}">
                           <a14:useLocalDpi xmlns:a14="http://schemas.microsoft.com/office/drawing/2010/main" val="0"/>
@@ -10432,7 +10549,7 @@
                           <a:avLst/>
                         </a:prstGeom>
                         <a:solidFill>
-                          <a:srgbClr val="478AC9"/>
+                          <a:srgbClr val="3476B2"/>
                         </a:solidFill>
                         <a:ln>
                           <a:solidFill>
@@ -10476,7 +10593,7 @@
           </mc:Choice>
           <mc:Fallback>
             <w:pict>
-              <v:roundrect w14:anchorId="4D300DF5" id="Rectangle à coins arrondis 7" o:spid="_x0000_s1026" style="position:absolute;margin-left:35.65pt;margin-top:28.45pt;width:65.2pt;height:22.1pt;z-index:251683328;visibility:visible;mso-wrap-style:square;mso-width-percent:0;mso-height-percent:0;mso-wrap-distance-left:9pt;mso-wrap-distance-top:0;mso-wrap-distance-right:9pt;mso-wrap-distance-bottom:0;mso-position-horizontal:absolute;mso-position-horizontal-relative:text;mso-position-vertical:absolute;mso-position-vertical-relative:text;mso-width-percent:0;mso-height-percent:0;mso-width-relative:margin;mso-height-relative:margin;v-text-anchor:middle" arcsize="10923f" o:gfxdata="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" fillcolor="#478ac9" strokecolor="black [3213]" strokeweight="1pt">
+              <v:roundrect w14:anchorId="19212CAD" id="Rectangle à coins arrondis 7" o:spid="_x0000_s1026" style="position:absolute;margin-left:35.65pt;margin-top:28.45pt;width:65.2pt;height:22.1pt;z-index:251683328;visibility:visible;mso-wrap-style:square;mso-width-percent:0;mso-height-percent:0;mso-wrap-distance-left:9pt;mso-wrap-distance-top:0;mso-wrap-distance-right:9pt;mso-wrap-distance-bottom:0;mso-position-horizontal:absolute;mso-position-horizontal-relative:text;mso-position-vertical:absolute;mso-position-vertical-relative:text;mso-width-percent:0;mso-height-percent:0;mso-width-relative:margin;mso-height-relative:margin;v-text-anchor:middle" arcsize="10923f" o:gfxdata="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" fillcolor="#3476b2" strokecolor="black [3213]" strokeweight="1pt">
                 <v:stroke joinstyle="miter"/>
               </v:roundrect>
             </w:pict>
@@ -10591,7 +10708,7 @@
           </mc:Choice>
           <mc:Fallback>
             <w:pict>
-              <v:roundrect w14:anchorId="45DB5615" id="Rectangle à coins arrondis 9" o:spid="_x0000_s1026" style="position:absolute;margin-left:35.75pt;margin-top:27.2pt;width:65.2pt;height:22.1pt;z-index:251687424;visibility:visible;mso-wrap-style:square;mso-width-percent:0;mso-height-percent:0;mso-wrap-distance-left:9pt;mso-wrap-distance-top:0;mso-wrap-distance-right:9pt;mso-wrap-distance-bottom:0;mso-position-horizontal:absolute;mso-position-horizontal-relative:text;mso-position-vertical:absolute;mso-position-vertical-relative:text;mso-width-percent:0;mso-height-percent:0;mso-width-relative:margin;mso-height-relative:margin;v-text-anchor:middle" arcsize="10923f" o:gfxdata="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" fillcolor="#e68387" strokecolor="black [3213]" strokeweight="1pt">
+              <v:roundrect w14:anchorId="4A695456" id="Rectangle à coins arrondis 9" o:spid="_x0000_s1026" style="position:absolute;margin-left:35.75pt;margin-top:27.2pt;width:65.2pt;height:22.1pt;z-index:251687424;visibility:visible;mso-wrap-style:square;mso-width-percent:0;mso-height-percent:0;mso-wrap-distance-left:9pt;mso-wrap-distance-top:0;mso-wrap-distance-right:9pt;mso-wrap-distance-bottom:0;mso-position-horizontal:absolute;mso-position-horizontal-relative:text;mso-position-vertical:absolute;mso-position-vertical-relative:text;mso-width-percent:0;mso-height-percent:0;mso-width-relative:margin;mso-height-relative:margin;v-text-anchor:middle" arcsize="10923f" o:gfxdata="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" fillcolor="#e68387" strokecolor="black [3213]" strokeweight="1pt">
                 <v:stroke joinstyle="miter"/>
               </v:roundrect>
             </w:pict>
@@ -10681,7 +10798,7 @@
                           <a:avLst/>
                         </a:prstGeom>
                         <a:solidFill>
-                          <a:srgbClr val="FEF9E6"/>
+                          <a:srgbClr val="FBE697"/>
                         </a:solidFill>
                         <a:ln>
                           <a:solidFill>
@@ -10725,7 +10842,7 @@
           </mc:Choice>
           <mc:Fallback>
             <w:pict>
-              <v:roundrect w14:anchorId="7D54D619" id="Rectangle à coins arrondis 8" o:spid="_x0000_s1026" style="position:absolute;margin-left:35.7pt;margin-top:.65pt;width:65.2pt;height:22.1pt;z-index:251685376;visibility:visible;mso-wrap-style:square;mso-width-percent:0;mso-height-percent:0;mso-wrap-distance-left:9pt;mso-wrap-distance-top:0;mso-wrap-distance-right:9pt;mso-wrap-distance-bottom:0;mso-position-horizontal:absolute;mso-position-horizontal-relative:text;mso-position-vertical:absolute;mso-position-vertical-relative:text;mso-width-percent:0;mso-height-percent:0;mso-width-relative:margin;mso-height-relative:margin;v-text-anchor:middle" arcsize="10923f" o:gfxdata="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" fillcolor="#fef9e6" strokecolor="black [3213]" strokeweight="1pt">
+              <v:roundrect w14:anchorId="72462BE3" id="Rectangle à coins arrondis 8" o:spid="_x0000_s1026" style="position:absolute;margin-left:35.7pt;margin-top:.65pt;width:65.2pt;height:22.1pt;z-index:251685376;visibility:visible;mso-wrap-style:square;mso-width-percent:0;mso-height-percent:0;mso-wrap-distance-left:9pt;mso-wrap-distance-top:0;mso-wrap-distance-right:9pt;mso-wrap-distance-bottom:0;mso-position-horizontal:absolute;mso-position-horizontal-relative:text;mso-position-vertical:absolute;mso-position-vertical-relative:text;mso-width-percent:0;mso-height-percent:0;mso-width-relative:margin;mso-height-relative:margin;v-text-anchor:middle" arcsize="10923f" o:gfxdata="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" fillcolor="#fbe697" strokecolor="black [3213]" strokeweight="1pt">
                 <v:stroke joinstyle="miter"/>
               </v:roundrect>
             </w:pict>
@@ -10758,7 +10875,19 @@
         <w:rPr>
           <w:rFonts w:cs="Arial"/>
         </w:rPr>
-        <w:t xml:space="preserve">Pour les fonts, Il y en a 2 principales. </w:t>
+        <w:t>Pour le</w:t>
+      </w:r>
+      <w:r>
+        <w:rPr>
+          <w:rFonts w:cs="Arial"/>
+        </w:rPr>
+        <w:t>s fonts, Il y en a 2 principaux</w:t>
+      </w:r>
+      <w:r>
+        <w:rPr>
+          <w:rFonts w:cs="Arial"/>
+        </w:rPr>
+        <w:t xml:space="preserve">. </w:t>
       </w:r>
       <w:proofErr w:type="spellStart"/>
       <w:r>
@@ -10820,8 +10949,6 @@
         </w:rPr>
         <w:t>.</w:t>
       </w:r>
-      <w:bookmarkStart w:id="27" w:name="_GoBack"/>
-      <w:bookmarkEnd w:id="27"/>
       <w:r>
         <w:rPr>
           <w:rFonts w:cs="Arial"/>
@@ -10833,12 +10960,12 @@
       <w:pPr>
         <w:pStyle w:val="Titre2"/>
       </w:pPr>
-      <w:bookmarkStart w:id="28" w:name="_Toc476150037"/>
+      <w:bookmarkStart w:id="27" w:name="_Toc476150037"/>
       <w:r>
         <w:lastRenderedPageBreak/>
         <w:t>Maquette graphique</w:t>
       </w:r>
-      <w:bookmarkEnd w:id="28"/>
+      <w:bookmarkEnd w:id="27"/>
     </w:p>
     <w:p>
       <w:pPr>
@@ -10896,7 +11023,7 @@
                     </pic:cNvPicPr>
                   </pic:nvPicPr>
                   <pic:blipFill>
-                    <a:blip r:embed="rId17">
+                    <a:blip r:embed="rId18">
                       <a:extLst>
                         <a:ext uri="{28A0092B-C50C-407E-A947-70E740481C1C}">
                           <a14:useLocalDpi xmlns:a14="http://schemas.microsoft.com/office/drawing/2010/main" val="0"/>
@@ -11004,7 +11131,7 @@
                     </pic:cNvPicPr>
                   </pic:nvPicPr>
                   <pic:blipFill>
-                    <a:blip r:embed="rId18">
+                    <a:blip r:embed="rId19">
                       <a:extLst>
                         <a:ext uri="{28A0092B-C50C-407E-A947-70E740481C1C}">
                           <a14:useLocalDpi xmlns:a14="http://schemas.microsoft.com/office/drawing/2010/main" val="0"/>
@@ -11252,7 +11379,7 @@
                     </pic:cNvPicPr>
                   </pic:nvPicPr>
                   <pic:blipFill>
-                    <a:blip r:embed="rId19">
+                    <a:blip r:embed="rId20">
                       <a:extLst>
                         <a:ext uri="{28A0092B-C50C-407E-A947-70E740481C1C}">
                           <a14:useLocalDpi xmlns:a14="http://schemas.microsoft.com/office/drawing/2010/main" val="0"/>
@@ -11360,7 +11487,7 @@
                     </pic:cNvPicPr>
                   </pic:nvPicPr>
                   <pic:blipFill>
-                    <a:blip r:embed="rId20">
+                    <a:blip r:embed="rId21">
                       <a:extLst>
                         <a:ext uri="{28A0092B-C50C-407E-A947-70E740481C1C}">
                           <a14:useLocalDpi xmlns:a14="http://schemas.microsoft.com/office/drawing/2010/main" val="0"/>
@@ -11430,7 +11557,7 @@
                     </pic:cNvPicPr>
                   </pic:nvPicPr>
                   <pic:blipFill>
-                    <a:blip r:embed="rId21">
+                    <a:blip r:embed="rId22">
                       <a:extLst>
                         <a:ext uri="{28A0092B-C50C-407E-A947-70E740481C1C}">
                           <a14:useLocalDpi xmlns:a14="http://schemas.microsoft.com/office/drawing/2010/main" val="0"/>
@@ -11547,7 +11674,7 @@
                     </pic:cNvPicPr>
                   </pic:nvPicPr>
                   <pic:blipFill>
-                    <a:blip r:embed="rId22" cstate="print">
+                    <a:blip r:embed="rId23" cstate="print">
                       <a:extLst>
                         <a:ext uri="{28A0092B-C50C-407E-A947-70E740481C1C}">
                           <a14:useLocalDpi xmlns:a14="http://schemas.microsoft.com/office/drawing/2010/main" val="0"/>
@@ -11608,12 +11735,12 @@
       <w:pPr>
         <w:pStyle w:val="Titre2"/>
       </w:pPr>
-      <w:bookmarkStart w:id="29" w:name="_Toc476150038"/>
+      <w:bookmarkStart w:id="28" w:name="_Toc476150038"/>
       <w:r>
         <w:lastRenderedPageBreak/>
         <w:t>Conception de la Base de données</w:t>
       </w:r>
-      <w:bookmarkEnd w:id="29"/>
+      <w:bookmarkEnd w:id="28"/>
     </w:p>
     <w:p/>
     <w:p>
@@ -11629,7 +11756,7 @@
           <w:szCs w:val="14"/>
         </w:rPr>
       </w:pPr>
-      <w:bookmarkStart w:id="30" w:name="_Toc476150039"/>
+      <w:bookmarkStart w:id="29" w:name="_Toc476150039"/>
       <w:r>
         <w:rPr>
           <w:noProof/>
@@ -11660,7 +11787,7 @@
                     </pic:cNvPicPr>
                   </pic:nvPicPr>
                   <pic:blipFill>
-                    <a:blip r:embed="rId23">
+                    <a:blip r:embed="rId24">
                       <a:extLst>
                         <a:ext uri="{28A0092B-C50C-407E-A947-70E740481C1C}">
                           <a14:useLocalDpi xmlns:a14="http://schemas.microsoft.com/office/drawing/2010/main" val="0"/>
@@ -12857,9 +12984,276 @@
       <w:r>
         <w:t>du Code</w:t>
       </w:r>
+      <w:bookmarkEnd w:id="29"/>
+    </w:p>
+    <w:p/>
+    <w:p>
+      <w:pPr>
+        <w:ind w:left="709"/>
+        <w:rPr>
+          <w:rFonts w:cs="Arial"/>
+        </w:rPr>
+      </w:pPr>
+      <w:r>
+        <w:rPr>
+          <w:rFonts w:cs="Arial"/>
+          <w:noProof/>
+        </w:rPr>
+        <w:drawing>
+          <wp:anchor distT="0" distB="0" distL="114300" distR="114300" simplePos="0" relativeHeight="251688448" behindDoc="0" locked="0" layoutInCell="1" allowOverlap="1">
+            <wp:simplePos x="0" y="0"/>
+            <wp:positionH relativeFrom="column">
+              <wp:posOffset>5577</wp:posOffset>
+            </wp:positionH>
+            <wp:positionV relativeFrom="paragraph">
+              <wp:posOffset>324927</wp:posOffset>
+            </wp:positionV>
+            <wp:extent cx="5759450" cy="4580890"/>
+            <wp:effectExtent l="0" t="0" r="0" b="0"/>
+            <wp:wrapThrough wrapText="bothSides">
+              <wp:wrapPolygon edited="0">
+                <wp:start x="0" y="0"/>
+                <wp:lineTo x="0" y="21468"/>
+                <wp:lineTo x="21505" y="21468"/>
+                <wp:lineTo x="21505" y="0"/>
+                <wp:lineTo x="0" y="0"/>
+              </wp:wrapPolygon>
+            </wp:wrapThrough>
+            <wp:docPr id="10" name="Image 10"/>
+            <wp:cNvGraphicFramePr>
+              <a:graphicFrameLocks xmlns:a="http://schemas.openxmlformats.org/drawingml/2006/main" noChangeAspect="1"/>
+            </wp:cNvGraphicFramePr>
+            <a:graphic xmlns:a="http://schemas.openxmlformats.org/drawingml/2006/main">
+              <a:graphicData uri="http://schemas.openxmlformats.org/drawingml/2006/picture">
+                <pic:pic xmlns:pic="http://schemas.openxmlformats.org/drawingml/2006/picture">
+                  <pic:nvPicPr>
+                    <pic:cNvPr id="10" name="Diagramme de code Add event.png"/>
+                    <pic:cNvPicPr/>
+                  </pic:nvPicPr>
+                  <pic:blipFill>
+                    <a:blip r:embed="rId25">
+                      <a:extLst>
+                        <a:ext uri="{28A0092B-C50C-407E-A947-70E740481C1C}">
+                          <a14:useLocalDpi xmlns:a14="http://schemas.microsoft.com/office/drawing/2010/main" val="0"/>
+                        </a:ext>
+                      </a:extLst>
+                    </a:blip>
+                    <a:stretch>
+                      <a:fillRect/>
+                    </a:stretch>
+                  </pic:blipFill>
+                  <pic:spPr>
+                    <a:xfrm>
+                      <a:off x="0" y="0"/>
+                      <a:ext cx="5759450" cy="4580890"/>
+                    </a:xfrm>
+                    <a:prstGeom prst="rect">
+                      <a:avLst/>
+                    </a:prstGeom>
+                  </pic:spPr>
+                </pic:pic>
+              </a:graphicData>
+            </a:graphic>
+          </wp:anchor>
+        </w:drawing>
+      </w:r>
+      <w:r>
+        <w:rPr>
+          <w:rFonts w:cs="Arial"/>
+        </w:rPr>
+        <w:t>Voici</w:t>
+      </w:r>
+      <w:r>
+        <w:rPr>
+          <w:rFonts w:cs="Arial"/>
+        </w:rPr>
+        <w:t xml:space="preserve"> les 3 conceptions de code que j’ai fait. Ce sont </w:t>
+      </w:r>
+      <w:proofErr w:type="gramStart"/>
+      <w:r>
+        <w:rPr>
+          <w:rFonts w:cs="Arial"/>
+        </w:rPr>
+        <w:t>les principales fonctionnalité</w:t>
+      </w:r>
+      <w:proofErr w:type="gramEnd"/>
+      <w:r>
+        <w:rPr>
+          <w:rFonts w:cs="Arial"/>
+        </w:rPr>
+        <w:t xml:space="preserve"> du site.</w:t>
+      </w:r>
+    </w:p>
+    <w:p>
+      <w:pPr>
+        <w:rPr>
+          <w:rFonts w:cs="Arial"/>
+          <w:i/>
+        </w:rPr>
+      </w:pPr>
+      <w:r>
+        <w:rPr>
+          <w:rFonts w:cs="Arial"/>
+          <w:i/>
+          <w:noProof/>
+        </w:rPr>
+        <w:lastRenderedPageBreak/>
+        <w:drawing>
+          <wp:anchor distT="0" distB="0" distL="114300" distR="114300" simplePos="0" relativeHeight="251689472" behindDoc="0" locked="0" layoutInCell="1" allowOverlap="1">
+            <wp:simplePos x="0" y="0"/>
+            <wp:positionH relativeFrom="column">
+              <wp:posOffset>84455</wp:posOffset>
+            </wp:positionH>
+            <wp:positionV relativeFrom="paragraph">
+              <wp:posOffset>0</wp:posOffset>
+            </wp:positionV>
+            <wp:extent cx="5478780" cy="4356735"/>
+            <wp:effectExtent l="0" t="0" r="7620" b="5715"/>
+            <wp:wrapThrough wrapText="bothSides">
+              <wp:wrapPolygon edited="0">
+                <wp:start x="0" y="0"/>
+                <wp:lineTo x="0" y="21534"/>
+                <wp:lineTo x="21555" y="21534"/>
+                <wp:lineTo x="21555" y="0"/>
+                <wp:lineTo x="0" y="0"/>
+              </wp:wrapPolygon>
+            </wp:wrapThrough>
+            <wp:docPr id="17" name="Image 17"/>
+            <wp:cNvGraphicFramePr>
+              <a:graphicFrameLocks xmlns:a="http://schemas.openxmlformats.org/drawingml/2006/main" noChangeAspect="1"/>
+            </wp:cNvGraphicFramePr>
+            <a:graphic xmlns:a="http://schemas.openxmlformats.org/drawingml/2006/main">
+              <a:graphicData uri="http://schemas.openxmlformats.org/drawingml/2006/picture">
+                <pic:pic xmlns:pic="http://schemas.openxmlformats.org/drawingml/2006/picture">
+                  <pic:nvPicPr>
+                    <pic:cNvPr id="17" name="Diagramme de code Modify event.png"/>
+                    <pic:cNvPicPr/>
+                  </pic:nvPicPr>
+                  <pic:blipFill>
+                    <a:blip r:embed="rId26">
+                      <a:extLst>
+                        <a:ext uri="{28A0092B-C50C-407E-A947-70E740481C1C}">
+                          <a14:useLocalDpi xmlns:a14="http://schemas.microsoft.com/office/drawing/2010/main" val="0"/>
+                        </a:ext>
+                      </a:extLst>
+                    </a:blip>
+                    <a:stretch>
+                      <a:fillRect/>
+                    </a:stretch>
+                  </pic:blipFill>
+                  <pic:spPr>
+                    <a:xfrm>
+                      <a:off x="0" y="0"/>
+                      <a:ext cx="5478780" cy="4356735"/>
+                    </a:xfrm>
+                    <a:prstGeom prst="rect">
+                      <a:avLst/>
+                    </a:prstGeom>
+                  </pic:spPr>
+                </pic:pic>
+              </a:graphicData>
+            </a:graphic>
+            <wp14:sizeRelH relativeFrom="margin">
+              <wp14:pctWidth>0</wp14:pctWidth>
+            </wp14:sizeRelH>
+            <wp14:sizeRelV relativeFrom="margin">
+              <wp14:pctHeight>0</wp14:pctHeight>
+            </wp14:sizeRelV>
+          </wp:anchor>
+        </w:drawing>
+      </w:r>
+      <w:r>
+        <w:rPr>
+          <w:rFonts w:cs="Arial"/>
+          <w:i/>
+          <w:noProof/>
+        </w:rPr>
+        <w:drawing>
+          <wp:anchor distT="0" distB="0" distL="114300" distR="114300" simplePos="0" relativeHeight="251690496" behindDoc="0" locked="0" layoutInCell="1" allowOverlap="1">
+            <wp:simplePos x="0" y="0"/>
+            <wp:positionH relativeFrom="column">
+              <wp:posOffset>85090</wp:posOffset>
+            </wp:positionH>
+            <wp:positionV relativeFrom="paragraph">
+              <wp:posOffset>4430395</wp:posOffset>
+            </wp:positionV>
+            <wp:extent cx="5595620" cy="4450080"/>
+            <wp:effectExtent l="0" t="0" r="5080" b="7620"/>
+            <wp:wrapThrough wrapText="bothSides">
+              <wp:wrapPolygon edited="0">
+                <wp:start x="0" y="0"/>
+                <wp:lineTo x="0" y="21545"/>
+                <wp:lineTo x="21546" y="21545"/>
+                <wp:lineTo x="21546" y="0"/>
+                <wp:lineTo x="0" y="0"/>
+              </wp:wrapPolygon>
+            </wp:wrapThrough>
+            <wp:docPr id="11" name="Image 11"/>
+            <wp:cNvGraphicFramePr>
+              <a:graphicFrameLocks xmlns:a="http://schemas.openxmlformats.org/drawingml/2006/main" noChangeAspect="1"/>
+            </wp:cNvGraphicFramePr>
+            <a:graphic xmlns:a="http://schemas.openxmlformats.org/drawingml/2006/main">
+              <a:graphicData uri="http://schemas.openxmlformats.org/drawingml/2006/picture">
+                <pic:pic xmlns:pic="http://schemas.openxmlformats.org/drawingml/2006/picture">
+                  <pic:nvPicPr>
+                    <pic:cNvPr id="11" name="Diagramme de code Delete event.png"/>
+                    <pic:cNvPicPr/>
+                  </pic:nvPicPr>
+                  <pic:blipFill>
+                    <a:blip r:embed="rId27">
+                      <a:extLst>
+                        <a:ext uri="{28A0092B-C50C-407E-A947-70E740481C1C}">
+                          <a14:useLocalDpi xmlns:a14="http://schemas.microsoft.com/office/drawing/2010/main" val="0"/>
+                        </a:ext>
+                      </a:extLst>
+                    </a:blip>
+                    <a:stretch>
+                      <a:fillRect/>
+                    </a:stretch>
+                  </pic:blipFill>
+                  <pic:spPr>
+                    <a:xfrm>
+                      <a:off x="0" y="0"/>
+                      <a:ext cx="5595620" cy="4450080"/>
+                    </a:xfrm>
+                    <a:prstGeom prst="rect">
+                      <a:avLst/>
+                    </a:prstGeom>
+                  </pic:spPr>
+                </pic:pic>
+              </a:graphicData>
+            </a:graphic>
+            <wp14:sizeRelH relativeFrom="margin">
+              <wp14:pctWidth>0</wp14:pctWidth>
+            </wp14:sizeRelH>
+            <wp14:sizeRelV relativeFrom="margin">
+              <wp14:pctHeight>0</wp14:pctHeight>
+            </wp14:sizeRelV>
+          </wp:anchor>
+        </w:drawing>
+      </w:r>
+    </w:p>
+    <w:p>
+      <w:pPr>
+        <w:pStyle w:val="Titre2"/>
+      </w:pPr>
+      <w:bookmarkStart w:id="30" w:name="_Toc476150040"/>
+      <w:r>
+        <w:lastRenderedPageBreak/>
+        <w:t>Plugin</w:t>
+      </w:r>
+      <w:r>
+        <w:t>s et librairies</w:t>
+      </w:r>
       <w:bookmarkEnd w:id="30"/>
     </w:p>
-    <w:p/>
+    <w:p>
+      <w:pPr>
+        <w:rPr>
+          <w:rFonts w:cs="Arial"/>
+        </w:rPr>
+      </w:pPr>
+    </w:p>
     <w:p>
       <w:pPr>
         <w:ind w:left="709"/>
@@ -12873,28 +13267,42 @@
           <w:rFonts w:cs="Arial"/>
           <w:i/>
         </w:rPr>
-        <w:t>Diagrammes UML d’activité</w:t>
-      </w:r>
-      <w:r>
-        <w:rPr>
-          <w:rFonts w:cs="Arial"/>
-          <w:i/>
-        </w:rPr>
-        <w:t xml:space="preserve">, diagramme d’état, </w:t>
-      </w:r>
-      <w:r>
-        <w:rPr>
-          <w:rFonts w:cs="Arial"/>
-          <w:i/>
-        </w:rPr>
-        <w:t>diagramme de flux</w:t>
-      </w:r>
-      <w:r>
-        <w:rPr>
-          <w:rFonts w:cs="Arial"/>
-          <w:i/>
-        </w:rPr>
-        <w:t>, ou pseudocode</w:t>
+        <w:t xml:space="preserve">Liste des </w:t>
+      </w:r>
+      <w:r>
+        <w:rPr>
+          <w:rFonts w:cs="Arial"/>
+          <w:i/>
+        </w:rPr>
+        <w:t>composants additionnels utilisés (p</w:t>
+      </w:r>
+      <w:r>
+        <w:rPr>
+          <w:rFonts w:cs="Arial"/>
+          <w:i/>
+        </w:rPr>
+        <w:t>ar exemple forum, class</w:t>
+      </w:r>
+      <w:r>
+        <w:rPr>
+          <w:rFonts w:cs="Arial"/>
+          <w:i/>
+        </w:rPr>
+        <w:t>es</w:t>
+      </w:r>
+      <w:r>
+        <w:rPr>
+          <w:rFonts w:cs="Arial"/>
+          <w:i/>
+        </w:rPr>
+        <w:t>, images,</w:t>
+      </w:r>
+      <w:r>
+        <w:rPr>
+          <w:rFonts w:cs="Arial"/>
+          <w:i/>
+        </w:rPr>
+        <w:t xml:space="preserve"> modules,</w:t>
       </w:r>
       <w:r>
         <w:rPr>
@@ -12903,12 +13311,21 @@
         </w:rPr>
         <w:t xml:space="preserve"> </w:t>
       </w:r>
-      <w:r>
-        <w:rPr>
-          <w:rFonts w:cs="Arial"/>
-          <w:i/>
-        </w:rPr>
-        <w:t>pour chaque cas d’utilisation</w:t>
+      <w:proofErr w:type="spellStart"/>
+      <w:r>
+        <w:rPr>
+          <w:rFonts w:cs="Arial"/>
+          <w:i/>
+        </w:rPr>
+        <w:t>etc</w:t>
+      </w:r>
+      <w:proofErr w:type="spellEnd"/>
+      <w:r>
+        <w:rPr>
+          <w:rFonts w:cs="Arial"/>
+          <w:i/>
+        </w:rPr>
+        <w:t>)</w:t>
       </w:r>
       <w:r>
         <w:rPr>
@@ -12931,12 +13348,9 @@
       <w:pPr>
         <w:pStyle w:val="Titre2"/>
       </w:pPr>
-      <w:bookmarkStart w:id="31" w:name="_Toc476150040"/>
-      <w:r>
-        <w:t>Plugin</w:t>
-      </w:r>
-      <w:r>
-        <w:t>s et librairies</w:t>
+      <w:bookmarkStart w:id="31" w:name="_Toc476150041"/>
+      <w:r>
+        <w:t>Choix de la formule d’hébergement</w:t>
       </w:r>
       <w:bookmarkEnd w:id="31"/>
     </w:p>
@@ -12950,115 +13364,8 @@
     <w:p>
       <w:pPr>
         <w:ind w:left="709"/>
-        <w:rPr>
-          <w:rFonts w:cs="Arial"/>
-          <w:i/>
-        </w:rPr>
-      </w:pPr>
-      <w:r>
-        <w:rPr>
-          <w:rFonts w:cs="Arial"/>
-          <w:i/>
-        </w:rPr>
-        <w:t xml:space="preserve">Liste des </w:t>
-      </w:r>
-      <w:r>
-        <w:rPr>
-          <w:rFonts w:cs="Arial"/>
-          <w:i/>
-        </w:rPr>
-        <w:t>composants additionnels utilisés (p</w:t>
-      </w:r>
-      <w:r>
-        <w:rPr>
-          <w:rFonts w:cs="Arial"/>
-          <w:i/>
-        </w:rPr>
-        <w:t>ar exemple forum, class</w:t>
-      </w:r>
-      <w:r>
-        <w:rPr>
-          <w:rFonts w:cs="Arial"/>
-          <w:i/>
-        </w:rPr>
-        <w:t>es</w:t>
-      </w:r>
-      <w:r>
-        <w:rPr>
-          <w:rFonts w:cs="Arial"/>
-          <w:i/>
-        </w:rPr>
-        <w:t>, images,</w:t>
-      </w:r>
-      <w:r>
-        <w:rPr>
-          <w:rFonts w:cs="Arial"/>
-          <w:i/>
-        </w:rPr>
-        <w:t xml:space="preserve"> modules,</w:t>
-      </w:r>
-      <w:r>
-        <w:rPr>
-          <w:rFonts w:cs="Arial"/>
-          <w:i/>
-        </w:rPr>
-        <w:t xml:space="preserve"> </w:t>
-      </w:r>
-      <w:proofErr w:type="spellStart"/>
-      <w:r>
-        <w:rPr>
-          <w:rFonts w:cs="Arial"/>
-          <w:i/>
-        </w:rPr>
-        <w:t>etc</w:t>
-      </w:r>
-      <w:proofErr w:type="spellEnd"/>
-      <w:r>
-        <w:rPr>
-          <w:rFonts w:cs="Arial"/>
-          <w:i/>
-        </w:rPr>
-        <w:t>)</w:t>
-      </w:r>
-      <w:r>
-        <w:rPr>
-          <w:rFonts w:cs="Arial"/>
-          <w:i/>
-        </w:rPr>
-        <w:t>.</w:t>
-      </w:r>
-    </w:p>
-    <w:p>
-      <w:pPr>
-        <w:ind w:left="709"/>
-        <w:rPr>
-          <w:rFonts w:cs="Arial"/>
-          <w:i/>
-        </w:rPr>
-      </w:pPr>
-    </w:p>
-    <w:p>
-      <w:pPr>
-        <w:pStyle w:val="Titre2"/>
-      </w:pPr>
-      <w:bookmarkStart w:id="32" w:name="_Toc476150041"/>
-      <w:r>
-        <w:t>Choix de la formule d’hébergement</w:t>
-      </w:r>
-      <w:bookmarkEnd w:id="32"/>
-    </w:p>
-    <w:p>
-      <w:pPr>
-        <w:rPr>
-          <w:rFonts w:cs="Arial"/>
-        </w:rPr>
-      </w:pPr>
-    </w:p>
-    <w:p>
-      <w:pPr>
-        <w:ind w:left="709"/>
-      </w:pPr>
-      <w:bookmarkStart w:id="33" w:name="_Toc71703259"/>
+      </w:pPr>
+      <w:bookmarkStart w:id="32" w:name="_Toc71703259"/>
       <w:r>
         <w:t xml:space="preserve">Comme déjà dis plus haut, j’ai choisi d’héberger </w:t>
       </w:r>
@@ -13140,41 +13447,41 @@
       <w:r>
         <w:br w:type="page"/>
       </w:r>
-      <w:bookmarkStart w:id="34" w:name="_Toc476150042"/>
+      <w:bookmarkStart w:id="33" w:name="_Toc476150042"/>
       <w:r>
         <w:lastRenderedPageBreak/>
         <w:t>R</w:t>
       </w:r>
+      <w:bookmarkEnd w:id="32"/>
+      <w:r>
+        <w:t>éalisation</w:t>
+      </w:r>
       <w:bookmarkEnd w:id="33"/>
-      <w:r>
-        <w:t>éalisation</w:t>
-      </w:r>
+    </w:p>
+    <w:p>
+      <w:pPr>
+        <w:pStyle w:val="Titre2"/>
+        <w:rPr>
+          <w:i/>
+          <w:iCs/>
+        </w:rPr>
+      </w:pPr>
+      <w:bookmarkStart w:id="34" w:name="_Toc25553317"/>
+      <w:bookmarkStart w:id="35" w:name="_Toc71691022"/>
+      <w:bookmarkStart w:id="36" w:name="_Toc476150043"/>
+      <w:r>
+        <w:rPr>
+          <w:i/>
+          <w:iCs/>
+        </w:rPr>
+        <w:t>Dossier de réalisation</w:t>
+      </w:r>
+      <w:bookmarkStart w:id="37" w:name="_Toc25553318"/>
       <w:bookmarkEnd w:id="34"/>
-    </w:p>
-    <w:p>
-      <w:pPr>
-        <w:pStyle w:val="Titre2"/>
-        <w:rPr>
-          <w:i/>
-          <w:iCs/>
-        </w:rPr>
-      </w:pPr>
-      <w:bookmarkStart w:id="35" w:name="_Toc25553317"/>
-      <w:bookmarkStart w:id="36" w:name="_Toc71691022"/>
-      <w:bookmarkStart w:id="37" w:name="_Toc476150043"/>
-      <w:r>
-        <w:rPr>
-          <w:i/>
-          <w:iCs/>
-        </w:rPr>
-        <w:t>Dossier de réalisation</w:t>
-      </w:r>
-      <w:bookmarkStart w:id="38" w:name="_Toc25553318"/>
       <w:bookmarkEnd w:id="35"/>
       <w:bookmarkEnd w:id="36"/>
-      <w:bookmarkEnd w:id="37"/>
-    </w:p>
-    <w:bookmarkEnd w:id="38"/>
+    </w:p>
+    <w:bookmarkEnd w:id="37"/>
     <w:p>
       <w:pPr>
         <w:ind w:firstLine="360"/>
@@ -13340,6 +13647,8 @@
         </w:rPr>
         <w:t xml:space="preserve"> description exacte du matériel</w:t>
       </w:r>
+      <w:bookmarkStart w:id="38" w:name="_GoBack"/>
+      <w:bookmarkEnd w:id="38"/>
     </w:p>
     <w:p>
       <w:pPr>
@@ -14616,7 +14925,7 @@
       <w:pPr>
         <w:ind w:left="786"/>
       </w:pPr>
-      <w:hyperlink r:id="rId24" w:history="1">
+      <w:hyperlink r:id="rId28" w:history="1">
         <w:r>
           <w:rPr>
             <w:rStyle w:val="Lienhypertexte"/>
@@ -14634,7 +14943,7 @@
       <w:pPr>
         <w:ind w:left="786"/>
       </w:pPr>
-      <w:hyperlink r:id="rId25" w:history="1">
+      <w:hyperlink r:id="rId29" w:history="1">
         <w:r>
           <w:rPr>
             <w:rStyle w:val="Lienhypertexte"/>
@@ -14652,7 +14961,7 @@
       <w:pPr>
         <w:ind w:left="786"/>
       </w:pPr>
-      <w:hyperlink r:id="rId26" w:history="1">
+      <w:hyperlink r:id="rId30" w:history="1">
         <w:r>
           <w:rPr>
             <w:rStyle w:val="Lienhypertexte"/>
@@ -15004,8 +15313,8 @@
       </w:r>
     </w:p>
     <w:sectPr>
-      <w:headerReference w:type="default" r:id="rId27"/>
-      <w:footerReference w:type="default" r:id="rId28"/>
+      <w:headerReference w:type="default" r:id="rId31"/>
+      <w:footerReference w:type="default" r:id="rId32"/>
       <w:pgSz w:w="11906" w:h="16838" w:code="9"/>
       <w:pgMar w:top="1418" w:right="1418" w:bottom="1418" w:left="1418" w:header="720" w:footer="720" w:gutter="0"/>
       <w:pgNumType w:start="0"/>
@@ -15105,7 +15414,7 @@
         <w:noProof/>
         <w:sz w:val="20"/>
       </w:rPr>
-      <w:t>11</w:t>
+      <w:t>22</w:t>
     </w:r>
     <w:r>
       <w:rPr>
@@ -15154,7 +15463,7 @@
         <w:noProof/>
         <w:sz w:val="20"/>
       </w:rPr>
-      <w:t>21</w:t>
+      <w:t>24</w:t>
     </w:r>
     <w:r>
       <w:rPr>
@@ -15222,7 +15531,7 @@
         <w:noProof/>
         <w:sz w:val="20"/>
       </w:rPr>
-      <w:t>10.05.2021</w:t>
+      <w:t>11.05.2021</w:t>
     </w:r>
     <w:r>
       <w:rPr>
@@ -15386,7 +15695,7 @@
         <v:path o:extrusionok="f" gradientshapeok="t" o:connecttype="rect"/>
         <o:lock v:ext="edit" aspectratio="t"/>
       </v:shapetype>
-      <v:shape id="_x0000_i1027" type="#_x0000_t75" style="width:11.25pt;height:11.25pt" o:bullet="t">
+      <v:shape id="_x0000_i1031" type="#_x0000_t75" style="width:11.25pt;height:11.25pt" o:bullet="t">
         <v:imagedata r:id="rId1" o:title="BD14753_"/>
       </v:shape>
     </w:pict>
@@ -19926,7 +20235,7 @@
 </file>
 
 <file path=customXml/itemProps2.xml><?xml version="1.0" encoding="utf-8"?>
-<ds:datastoreItem xmlns:ds="http://schemas.openxmlformats.org/officeDocument/2006/customXml" ds:itemID="{8216AF79-0E05-4E74-8FAC-F51685CA29C2}">
+<ds:datastoreItem xmlns:ds="http://schemas.openxmlformats.org/officeDocument/2006/customXml" ds:itemID="{458F1581-FDD4-4E49-805C-FB31266B3FF6}">
   <ds:schemaRefs>
     <ds:schemaRef ds:uri="http://schemas.openxmlformats.org/officeDocument/2006/bibliography"/>
   </ds:schemaRefs>

</xml_diff>

<commit_message>
ajouter / modifier un event fini supprimer en cours
</commit_message>
<xml_diff>
--- a/Documentation/Documentation TPI.docx
+++ b/Documentation/Documentation TPI.docx
@@ -15418,7 +15418,7 @@
         <w:noProof/>
         <w:sz w:val="20"/>
       </w:rPr>
-      <w:t>21</w:t>
+      <w:t>20</w:t>
     </w:r>
     <w:r>
       <w:rPr>
@@ -15535,7 +15535,7 @@
         <w:noProof/>
         <w:sz w:val="20"/>
       </w:rPr>
-      <w:t>18.05.2021</w:t>
+      <w:t>21.05.2021</w:t>
     </w:r>
     <w:r>
       <w:rPr>
@@ -20239,7 +20239,7 @@
 </file>
 
 <file path=customXml/itemProps2.xml><?xml version="1.0" encoding="utf-8"?>
-<ds:datastoreItem xmlns:ds="http://schemas.openxmlformats.org/officeDocument/2006/customXml" ds:itemID="{D6FF1100-5030-4010-888A-9D22738FD6B8}">
+<ds:datastoreItem xmlns:ds="http://schemas.openxmlformats.org/officeDocument/2006/customXml" ds:itemID="{01099382-BCD2-4CD7-B09E-E5672DEF95FD}">
   <ds:schemaRefs>
     <ds:schemaRef ds:uri="http://schemas.openxmlformats.org/officeDocument/2006/bibliography"/>
   </ds:schemaRefs>

</xml_diff>

<commit_message>
Debut du code de la popup des events
</commit_message>
<xml_diff>
--- a/Documentation/Documentation TPI.docx
+++ b/Documentation/Documentation TPI.docx
@@ -4457,7 +4457,7 @@
             <w:noProof/>
             <w:webHidden/>
           </w:rPr>
-          <w:t>24</w:t>
+          <w:t>25</w:t>
         </w:r>
         <w:r>
           <w:rPr>
@@ -15575,7 +15575,7 @@
         <w:noProof/>
         <w:sz w:val="20"/>
       </w:rPr>
-      <w:t>25</w:t>
+      <w:t>24</w:t>
     </w:r>
     <w:r>
       <w:rPr>
@@ -20396,7 +20396,7 @@
 </file>
 
 <file path=customXml/itemProps2.xml><?xml version="1.0" encoding="utf-8"?>
-<ds:datastoreItem xmlns:ds="http://schemas.openxmlformats.org/officeDocument/2006/customXml" ds:itemID="{DEC13D3A-CA37-4E02-BA7F-08A148BBBD15}">
+<ds:datastoreItem xmlns:ds="http://schemas.openxmlformats.org/officeDocument/2006/customXml" ds:itemID="{BC2E747D-9B32-45A4-A6A2-0F112DCF447A}">
   <ds:schemaRefs>
     <ds:schemaRef ds:uri="http://schemas.openxmlformats.org/officeDocument/2006/bibliography"/>
   </ds:schemaRefs>

</xml_diff>

<commit_message>
Bouton sup added + popup bug regler + modifier fixed
</commit_message>
<xml_diff>
--- a/Documentation/Documentation TPI.docx
+++ b/Documentation/Documentation TPI.docx
@@ -445,7 +445,6 @@
                                   <w:dataBinding w:prefixMappings="xmlns:ns0='http://purl.org/dc/elements/1.1/' xmlns:ns1='http://schemas.openxmlformats.org/package/2006/metadata/core-properties' " w:xpath="/ns1:coreProperties[1]/ns0:subject[1]" w:storeItemID="{6C3C8BC8-F283-45AE-878A-BAB7291924A1}"/>
                                   <w:text/>
                                 </w:sdtPr>
-                                <w:sdtEndPr/>
                                 <w:sdtContent>
                                   <w:p>
                                     <w:pPr>
@@ -484,7 +483,6 @@
                                   <w:dataBinding w:prefixMappings="xmlns:ns0='http://purl.org/dc/elements/1.1/' xmlns:ns1='http://schemas.openxmlformats.org/package/2006/metadata/core-properties' " w:xpath="/ns1:coreProperties[1]/ns0:creator[1]" w:storeItemID="{6C3C8BC8-F283-45AE-878A-BAB7291924A1}"/>
                                   <w:text/>
                                 </w:sdtPr>
-                                <w:sdtEndPr/>
                                 <w:sdtContent>
                                   <w:p>
                                     <w:pPr>
@@ -552,7 +550,6 @@
                             <w:dataBinding w:prefixMappings="xmlns:ns0='http://purl.org/dc/elements/1.1/' xmlns:ns1='http://schemas.openxmlformats.org/package/2006/metadata/core-properties' " w:xpath="/ns1:coreProperties[1]/ns0:subject[1]" w:storeItemID="{6C3C8BC8-F283-45AE-878A-BAB7291924A1}"/>
                             <w:text/>
                           </w:sdtPr>
-                          <w:sdtEndPr/>
                           <w:sdtContent>
                             <w:p>
                               <w:pPr>
@@ -591,7 +588,6 @@
                             <w:dataBinding w:prefixMappings="xmlns:ns0='http://purl.org/dc/elements/1.1/' xmlns:ns1='http://schemas.openxmlformats.org/package/2006/metadata/core-properties' " w:xpath="/ns1:coreProperties[1]/ns0:creator[1]" w:storeItemID="{6C3C8BC8-F283-45AE-878A-BAB7291924A1}"/>
                             <w:text/>
                           </w:sdtPr>
-                          <w:sdtEndPr/>
                           <w:sdtContent>
                             <w:p>
                               <w:pPr>
@@ -709,7 +705,6 @@
                                     <w:calendar w:val="gregorian"/>
                                   </w:date>
                                 </w:sdtPr>
-                                <w:sdtEndPr/>
                                 <w:sdtContent>
                                   <w:p>
                                     <w:pPr>
@@ -777,7 +772,6 @@
                               <w:calendar w:val="gregorian"/>
                             </w:date>
                           </w:sdtPr>
-                          <w:sdtEndPr/>
                           <w:sdtContent>
                             <w:p>
                               <w:pPr>
@@ -912,7 +906,6 @@
                                 <w:dataBinding w:prefixMappings="xmlns:ns0='http://schemas.microsoft.com/office/2006/coverPageProps' " w:xpath="/ns0:CoverPageProperties[1]/ns0:CompanyAddress[1]" w:storeItemID="{55AF091B-3C7A-41E3-B477-F2FDAA23CFDA}"/>
                                 <w:text/>
                               </w:sdtPr>
-                              <w:sdtEndPr/>
                               <w:sdtContent>
                                 <w:r>
                                   <w:rPr>
@@ -981,7 +974,6 @@
                           <w:dataBinding w:prefixMappings="xmlns:ns0='http://schemas.microsoft.com/office/2006/coverPageProps' " w:xpath="/ns0:CoverPageProperties[1]/ns0:CompanyAddress[1]" w:storeItemID="{55AF091B-3C7A-41E3-B477-F2FDAA23CFDA}"/>
                           <w:text/>
                         </w:sdtPr>
-                        <w:sdtEndPr/>
                         <w:sdtContent>
                           <w:r>
                             <w:rPr>
@@ -13267,80 +13259,13 @@
         <w:ind w:left="709"/>
         <w:rPr>
           <w:rFonts w:cs="Arial"/>
-          <w:i/>
         </w:rPr>
       </w:pPr>
       <w:r>
         <w:rPr>
           <w:rFonts w:cs="Arial"/>
-          <w:i/>
-        </w:rPr>
-        <w:t xml:space="preserve">Liste des </w:t>
-      </w:r>
-      <w:r>
-        <w:rPr>
-          <w:rFonts w:cs="Arial"/>
-          <w:i/>
-        </w:rPr>
-        <w:t>composants additionnels utilisés (p</w:t>
-      </w:r>
-      <w:r>
-        <w:rPr>
-          <w:rFonts w:cs="Arial"/>
-          <w:i/>
-        </w:rPr>
-        <w:t>ar exemple forum, class</w:t>
-      </w:r>
-      <w:r>
-        <w:rPr>
-          <w:rFonts w:cs="Arial"/>
-          <w:i/>
-        </w:rPr>
-        <w:t>es</w:t>
-      </w:r>
-      <w:r>
-        <w:rPr>
-          <w:rFonts w:cs="Arial"/>
-          <w:i/>
-        </w:rPr>
-        <w:t>, images,</w:t>
-      </w:r>
-      <w:r>
-        <w:rPr>
-          <w:rFonts w:cs="Arial"/>
-          <w:i/>
-        </w:rPr>
-        <w:t xml:space="preserve"> modules,</w:t>
-      </w:r>
-      <w:r>
-        <w:rPr>
-          <w:rFonts w:cs="Arial"/>
-          <w:i/>
-        </w:rPr>
-        <w:t xml:space="preserve"> </w:t>
-      </w:r>
-      <w:proofErr w:type="spellStart"/>
-      <w:r>
-        <w:rPr>
-          <w:rFonts w:cs="Arial"/>
-          <w:i/>
-        </w:rPr>
-        <w:t>etc</w:t>
-      </w:r>
-      <w:proofErr w:type="spellEnd"/>
-      <w:r>
-        <w:rPr>
-          <w:rFonts w:cs="Arial"/>
-          <w:i/>
-        </w:rPr>
-        <w:t>)</w:t>
-      </w:r>
-      <w:r>
-        <w:rPr>
-          <w:rFonts w:cs="Arial"/>
-          <w:i/>
-        </w:rPr>
-        <w:t>.</w:t>
+        </w:rPr>
+        <w:t>Aucune librairie externe n’a été utilisé au cours de ce projet.</w:t>
       </w:r>
     </w:p>
     <w:p>
@@ -14000,102 +13925,53 @@
       </w:pPr>
       <w:bookmarkStart w:id="44" w:name="_Toc25553323"/>
     </w:p>
-    <w:p>
-      <w:pPr>
-        <w:ind w:left="709"/>
-        <w:rPr>
-          <w:i/>
-        </w:rPr>
-      </w:pPr>
-      <w:r>
-        <w:rPr>
-          <w:i/>
-        </w:rPr>
-        <w:t xml:space="preserve">S'il reste encore des </w:t>
-      </w:r>
-      <w:proofErr w:type="gramStart"/>
-      <w:r>
-        <w:rPr>
-          <w:i/>
-        </w:rPr>
-        <w:t>erreurs:</w:t>
-      </w:r>
-      <w:proofErr w:type="gramEnd"/>
-      <w:r>
-        <w:rPr>
-          <w:i/>
-        </w:rPr>
+    <w:bookmarkEnd w:id="44"/>
+    <w:p>
+      <w:pPr>
+        <w:ind w:left="786"/>
+      </w:pPr>
+      <w:r>
+        <w:t xml:space="preserve">Descriptif : </w:t>
+      </w:r>
+      <w:r>
+        <w:t xml:space="preserve">Étant </w:t>
+      </w:r>
+      <w:r>
+        <w:t>donné</w:t>
+      </w:r>
+      <w:r>
+        <w:t xml:space="preserve"> que la table « </w:t>
+      </w:r>
+      <w:proofErr w:type="spellStart"/>
+      <w:r>
+        <w:t>event-recurrence</w:t>
+      </w:r>
+      <w:proofErr w:type="spellEnd"/>
+      <w:r>
+        <w:t xml:space="preserve"> » pointe sur un évènement existant, si on efface l’évènement concerner, ils ne pointeront plus dessus et seront donc inutile. </w:t>
+      </w:r>
+    </w:p>
+    <w:p>
+      <w:pPr>
+        <w:ind w:left="786"/>
+      </w:pPr>
+      <w:r>
+        <w:t xml:space="preserve">Possible résolution : </w:t>
+      </w:r>
+      <w:r>
+        <w:t>Il faudrait soi ne pas avoir cette table et recréer individuellement les évènements, soit check si celui qu’on efface est celui de base et en définir un autre comme celui de base.</w:t>
+      </w:r>
+      <w:r>
         <w:t xml:space="preserve"> </w:t>
       </w:r>
     </w:p>
     <w:p>
       <w:pPr>
-        <w:ind w:left="426"/>
-        <w:rPr>
-          <w:i/>
-        </w:rPr>
-      </w:pPr>
-    </w:p>
-    <w:p>
-      <w:pPr>
-        <w:numPr>
-          <w:ilvl w:val="0"/>
-          <w:numId w:val="3"/>
-        </w:numPr>
-        <w:rPr>
-          <w:i/>
-        </w:rPr>
-      </w:pPr>
-      <w:r>
-        <w:rPr>
-          <w:i/>
-        </w:rPr>
-        <w:t>Description détaillée</w:t>
-      </w:r>
-    </w:p>
-    <w:p>
-      <w:pPr>
-        <w:numPr>
-          <w:ilvl w:val="0"/>
-          <w:numId w:val="3"/>
-        </w:numPr>
-        <w:rPr>
-          <w:i/>
-        </w:rPr>
-      </w:pPr>
-      <w:r>
-        <w:rPr>
-          <w:i/>
-        </w:rPr>
-        <w:t>Conséquences sur l'utilisation du produit</w:t>
-      </w:r>
-      <w:bookmarkEnd w:id="44"/>
-    </w:p>
-    <w:p>
-      <w:pPr>
-        <w:numPr>
-          <w:ilvl w:val="0"/>
-          <w:numId w:val="3"/>
-        </w:numPr>
-        <w:rPr>
-          <w:i/>
-        </w:rPr>
-      </w:pPr>
-      <w:r>
-        <w:rPr>
-          <w:i/>
-        </w:rPr>
-        <w:t>Actions envisagées ou possibles</w:t>
-      </w:r>
-    </w:p>
-    <w:p>
-      <w:pPr>
-        <w:ind w:left="207"/>
-        <w:rPr>
-          <w:iCs/>
-          <w:u w:val="single"/>
-        </w:rPr>
-      </w:pPr>
+        <w:ind w:left="786"/>
+      </w:pPr>
+      <w:r>
+        <w:t>Conséquences sur l’utilisation du produit : Au moment des tests il ne faut donc pas se faire surprendre.</w:t>
+      </w:r>
     </w:p>
     <w:p>
       <w:pPr>
@@ -14560,154 +14436,26 @@
     </w:p>
     <w:p>
       <w:pPr>
-        <w:ind w:left="709"/>
-        <w:rPr>
-          <w:rFonts w:cs="Arial"/>
-          <w:i/>
-        </w:rPr>
-      </w:pPr>
-      <w:r>
-        <w:rPr>
-          <w:rFonts w:cs="Arial"/>
-          <w:i/>
-        </w:rPr>
-        <w:t>Lister les documents fournis au client avec votre produit, en indiquant les numéros de versions</w:t>
-      </w:r>
-      <w:r>
-        <w:rPr>
-          <w:rFonts w:cs="Arial"/>
-          <w:i/>
-        </w:rPr>
+        <w:ind w:left="708"/>
+      </w:pPr>
+      <w:r>
+        <w:t>L</w:t>
+      </w:r>
+      <w:r>
+        <w:t>e rapport de projet</w:t>
+      </w:r>
+      <w:r>
+        <w:t xml:space="preserve"> et </w:t>
+      </w:r>
+      <w:r>
+        <w:t>le manuel d'utilisation</w:t>
+      </w:r>
+      <w:r>
         <w:t xml:space="preserve"> </w:t>
       </w:r>
-    </w:p>
-    <w:p>
-      <w:pPr>
-        <w:ind w:left="426"/>
-        <w:rPr>
-          <w:rFonts w:cs="Arial"/>
-          <w:i/>
-        </w:rPr>
-      </w:pPr>
-    </w:p>
-    <w:p>
-      <w:pPr>
-        <w:numPr>
-          <w:ilvl w:val="0"/>
-          <w:numId w:val="3"/>
-        </w:numPr>
-        <w:rPr>
-          <w:rFonts w:cs="Arial"/>
-          <w:i/>
-        </w:rPr>
-      </w:pPr>
-      <w:proofErr w:type="gramStart"/>
-      <w:r>
-        <w:rPr>
-          <w:rFonts w:cs="Arial"/>
-          <w:i/>
-        </w:rPr>
-        <w:t>le</w:t>
-      </w:r>
-      <w:proofErr w:type="gramEnd"/>
-      <w:r>
-        <w:rPr>
-          <w:rFonts w:cs="Arial"/>
-          <w:i/>
-        </w:rPr>
-        <w:t xml:space="preserve"> rapport de projet</w:t>
-      </w:r>
-    </w:p>
-    <w:p>
-      <w:pPr>
-        <w:numPr>
-          <w:ilvl w:val="0"/>
-          <w:numId w:val="3"/>
-        </w:numPr>
-        <w:rPr>
-          <w:rFonts w:cs="Arial"/>
-          <w:i/>
-        </w:rPr>
-      </w:pPr>
-      <w:proofErr w:type="gramStart"/>
-      <w:r>
-        <w:rPr>
-          <w:rFonts w:cs="Arial"/>
-          <w:i/>
-        </w:rPr>
-        <w:t>le</w:t>
-      </w:r>
-      <w:proofErr w:type="gramEnd"/>
-      <w:r>
-        <w:rPr>
-          <w:rFonts w:cs="Arial"/>
-          <w:i/>
-        </w:rPr>
-        <w:t xml:space="preserve"> manuel d'Installation (en annexe)</w:t>
-      </w:r>
-    </w:p>
-    <w:p>
-      <w:pPr>
-        <w:numPr>
-          <w:ilvl w:val="0"/>
-          <w:numId w:val="3"/>
-        </w:numPr>
-        <w:rPr>
-          <w:rFonts w:cs="Arial"/>
-          <w:i/>
-        </w:rPr>
-      </w:pPr>
-      <w:proofErr w:type="gramStart"/>
-      <w:r>
-        <w:rPr>
-          <w:rFonts w:cs="Arial"/>
-          <w:i/>
-        </w:rPr>
-        <w:t>le</w:t>
-      </w:r>
-      <w:proofErr w:type="gramEnd"/>
-      <w:r>
-        <w:rPr>
-          <w:rFonts w:cs="Arial"/>
-          <w:i/>
-        </w:rPr>
-        <w:t xml:space="preserve"> manuel d'Utilisation avec des exemples graphiques (en annexe)</w:t>
-      </w:r>
-    </w:p>
-    <w:p>
-      <w:pPr>
-        <w:numPr>
-          <w:ilvl w:val="0"/>
-          <w:numId w:val="3"/>
-        </w:numPr>
-        <w:rPr>
-          <w:rFonts w:cs="Arial"/>
-          <w:i/>
-        </w:rPr>
-      </w:pPr>
-      <w:proofErr w:type="gramStart"/>
-      <w:r>
-        <w:rPr>
-          <w:rFonts w:cs="Arial"/>
-          <w:i/>
-        </w:rPr>
-        <w:t>autres</w:t>
-      </w:r>
-      <w:proofErr w:type="gramEnd"/>
-      <w:r>
-        <w:rPr>
-          <w:rFonts w:cs="Arial"/>
-          <w:i/>
-        </w:rPr>
-        <w:t>…</w:t>
-      </w:r>
-    </w:p>
-    <w:p>
-      <w:pPr>
-        <w:rPr>
-          <w:szCs w:val="14"/>
-        </w:rPr>
-      </w:pPr>
+      <w:r>
+        <w:t xml:space="preserve">sont en annexes. </w:t>
+      </w:r>
     </w:p>
     <w:p>
       <w:pPr>
@@ -14757,16 +14505,14 @@
         </w:rPr>
         <w:t xml:space="preserve">Développez en tous cas les points </w:t>
       </w:r>
-      <w:proofErr w:type="gramStart"/>
       <w:r>
         <w:rPr>
           <w:rFonts w:ascii="Arial" w:hAnsi="Arial" w:cs="Arial"/>
           <w:i/>
           <w:sz w:val="24"/>
         </w:rPr>
-        <w:t>suivants:</w:t>
-      </w:r>
-      <w:proofErr w:type="gramEnd"/>
+        <w:t>suivants :</w:t>
+      </w:r>
     </w:p>
     <w:p>
       <w:pPr>
@@ -14861,22 +14607,248 @@
     </w:p>
     <w:p>
       <w:pPr>
+        <w:ind w:left="786"/>
         <w:rPr>
           <w:szCs w:val="14"/>
         </w:rPr>
       </w:pPr>
-    </w:p>
-    <w:p>
-      <w:pPr>
+      <w:r>
         <w:rPr>
           <w:szCs w:val="14"/>
         </w:rPr>
-      </w:pPr>
-      <w:r>
+        <w:t>Les objectifs qui sont atteints sont en vert :</w:t>
+      </w:r>
+    </w:p>
+    <w:p>
+      <w:pPr>
+        <w:pStyle w:val="Default"/>
+      </w:pPr>
+    </w:p>
+    <w:p>
+      <w:pPr>
+        <w:pStyle w:val="Default"/>
+        <w:spacing w:after="14"/>
+        <w:ind w:left="708"/>
+        <w:rPr>
+          <w:color w:val="FF0000"/>
+          <w:sz w:val="22"/>
+          <w:szCs w:val="22"/>
+        </w:rPr>
+      </w:pPr>
+      <w:r>
+        <w:rPr>
+          <w:color w:val="FF0000"/>
+          <w:sz w:val="22"/>
+          <w:szCs w:val="22"/>
+        </w:rPr>
+        <w:t xml:space="preserve">1. Affichage du calendrier de façon journalière, hebdomadaire et mensuelle </w:t>
+      </w:r>
+    </w:p>
+    <w:p>
+      <w:pPr>
+        <w:pStyle w:val="Default"/>
+        <w:spacing w:after="14"/>
+        <w:ind w:left="708"/>
+        <w:rPr>
+          <w:color w:val="00B050"/>
+          <w:sz w:val="22"/>
+          <w:szCs w:val="22"/>
+        </w:rPr>
+      </w:pPr>
+      <w:r>
+        <w:rPr>
+          <w:color w:val="00B050"/>
+          <w:sz w:val="22"/>
+          <w:szCs w:val="22"/>
+        </w:rPr>
+        <w:t xml:space="preserve">2. Création d’événement avec affichage avec gestion d’erreur </w:t>
+      </w:r>
+    </w:p>
+    <w:p>
+      <w:pPr>
+        <w:pStyle w:val="Default"/>
+        <w:spacing w:after="14"/>
+        <w:ind w:left="708"/>
+        <w:rPr>
+          <w:color w:val="00B050"/>
+          <w:sz w:val="22"/>
+          <w:szCs w:val="22"/>
+        </w:rPr>
+      </w:pPr>
+      <w:r>
+        <w:rPr>
+          <w:color w:val="00B050"/>
+          <w:sz w:val="22"/>
+          <w:szCs w:val="22"/>
+        </w:rPr>
+        <w:t xml:space="preserve">3. Ergonomie et facilité d'utilisation du produit </w:t>
+      </w:r>
+    </w:p>
+    <w:p>
+      <w:pPr>
+        <w:pStyle w:val="Default"/>
+        <w:spacing w:after="14"/>
+        <w:ind w:left="708"/>
+        <w:rPr>
+          <w:color w:val="00B050"/>
+          <w:sz w:val="22"/>
+          <w:szCs w:val="22"/>
+        </w:rPr>
+      </w:pPr>
+      <w:r>
+        <w:rPr>
+          <w:color w:val="00B050"/>
+          <w:sz w:val="22"/>
+          <w:szCs w:val="22"/>
+        </w:rPr>
+        <w:t xml:space="preserve">4. Travail déposé chaque vendredi sur un </w:t>
+      </w:r>
+      <w:proofErr w:type="spellStart"/>
+      <w:r>
+        <w:rPr>
+          <w:color w:val="00B050"/>
+          <w:sz w:val="22"/>
+          <w:szCs w:val="22"/>
+        </w:rPr>
+        <w:t>repository</w:t>
+      </w:r>
+      <w:proofErr w:type="spellEnd"/>
+      <w:r>
+        <w:rPr>
+          <w:color w:val="00B050"/>
+          <w:sz w:val="22"/>
+          <w:szCs w:val="22"/>
+        </w:rPr>
+        <w:t xml:space="preserve"> </w:t>
+      </w:r>
+    </w:p>
+    <w:p>
+      <w:pPr>
+        <w:pStyle w:val="Default"/>
+        <w:spacing w:after="14"/>
+        <w:ind w:left="708"/>
+        <w:rPr>
+          <w:color w:val="00B050"/>
+          <w:sz w:val="22"/>
+          <w:szCs w:val="22"/>
+        </w:rPr>
+      </w:pPr>
+      <w:r>
+        <w:rPr>
+          <w:color w:val="00B050"/>
+          <w:sz w:val="22"/>
+          <w:szCs w:val="22"/>
+        </w:rPr>
+        <w:t xml:space="preserve">5. Modification d’un événement avec gestion d’erreur </w:t>
+      </w:r>
+    </w:p>
+    <w:p>
+      <w:pPr>
+        <w:pStyle w:val="Default"/>
+        <w:spacing w:after="14"/>
+        <w:ind w:left="708"/>
+        <w:rPr>
+          <w:color w:val="00B050"/>
+          <w:sz w:val="22"/>
+          <w:szCs w:val="22"/>
+        </w:rPr>
+      </w:pPr>
+      <w:r>
+        <w:rPr>
+          <w:color w:val="00B050"/>
+          <w:sz w:val="22"/>
+          <w:szCs w:val="22"/>
+        </w:rPr>
+        <w:t xml:space="preserve">6. Suppression d’un événement </w:t>
+      </w:r>
+    </w:p>
+    <w:p>
+      <w:pPr>
+        <w:pStyle w:val="Default"/>
+        <w:ind w:left="708"/>
+        <w:rPr>
+          <w:color w:val="00B050"/>
+          <w:sz w:val="22"/>
+          <w:szCs w:val="22"/>
+        </w:rPr>
+      </w:pPr>
+      <w:r>
+        <w:rPr>
+          <w:color w:val="00B050"/>
+          <w:sz w:val="22"/>
+          <w:szCs w:val="22"/>
+        </w:rPr>
+        <w:t xml:space="preserve">7. </w:t>
+      </w:r>
+      <w:r>
+        <w:rPr>
+          <w:i/>
+          <w:iCs/>
+          <w:color w:val="00B050"/>
+          <w:sz w:val="22"/>
+          <w:szCs w:val="22"/>
+        </w:rPr>
+        <w:t xml:space="preserve">Possibilité d’intégrer une récurrence à un événement sur une durée définie </w:t>
+      </w:r>
+    </w:p>
+    <w:p>
+      <w:pPr>
+        <w:ind w:left="786"/>
         <w:rPr>
           <w:szCs w:val="14"/>
         </w:rPr>
-        <w:br w:type="page"/>
+      </w:pPr>
+    </w:p>
+    <w:p>
+      <w:pPr>
+        <w:ind w:left="705"/>
+        <w:rPr>
+          <w:szCs w:val="14"/>
+        </w:rPr>
+      </w:pPr>
+      <w:r>
+        <w:rPr>
+          <w:szCs w:val="14"/>
+        </w:rPr>
+        <w:t>L’affichage du calendrier de plusieurs manières m’avait déjà fait peur au tout début du projet. Et ça s’est confirmer à la dernière semaine du sprint 3 que je n’avais clairement pas le temps de finir cette partie.</w:t>
+      </w:r>
+    </w:p>
+    <w:p>
+      <w:pPr>
+        <w:ind w:left="705"/>
+        <w:rPr>
+          <w:szCs w:val="14"/>
+        </w:rPr>
+      </w:pPr>
+      <w:r>
+        <w:rPr>
+          <w:szCs w:val="14"/>
+        </w:rPr>
+        <w:lastRenderedPageBreak/>
+        <w:t>Les points positifs et négatifs de chaque sprint ont été mis sur le git à</w:t>
+      </w:r>
+      <w:bookmarkStart w:id="59" w:name="_GoBack"/>
+      <w:bookmarkEnd w:id="59"/>
+      <w:r>
+        <w:rPr>
+          <w:szCs w:val="14"/>
+        </w:rPr>
+        <w:t xml:space="preserve"> cet adresse : </w:t>
+      </w:r>
+      <w:hyperlink r:id="rId28" w:history="1">
+        <w:r>
+          <w:rPr>
+            <w:rStyle w:val="Lienhypertexte"/>
+            <w:szCs w:val="14"/>
+          </w:rPr>
+          <w:t>https://github.com/keanutrosset/CalendarEnMieux/wiki</w:t>
+        </w:r>
+      </w:hyperlink>
+      <w:r>
+        <w:rPr>
+          <w:szCs w:val="14"/>
+        </w:rPr>
+        <w:t xml:space="preserve"> </w:t>
       </w:r>
     </w:p>
     <w:p>
@@ -14886,17 +14858,16 @@
           <w:tab w:val="num" w:pos="360"/>
         </w:tabs>
       </w:pPr>
-      <w:bookmarkStart w:id="59" w:name="_Toc71703264"/>
-      <w:bookmarkStart w:id="60" w:name="_Toc476150051"/>
-      <w:r>
-        <w:lastRenderedPageBreak/>
+      <w:bookmarkStart w:id="60" w:name="_Toc71703264"/>
+      <w:bookmarkStart w:id="61" w:name="_Toc476150051"/>
+      <w:r>
         <w:t>A</w:t>
       </w:r>
-      <w:bookmarkEnd w:id="59"/>
+      <w:bookmarkEnd w:id="60"/>
       <w:r>
         <w:t>nnexes</w:t>
       </w:r>
-      <w:bookmarkEnd w:id="60"/>
+      <w:bookmarkEnd w:id="61"/>
     </w:p>
     <w:p/>
     <w:p>
@@ -14907,8 +14878,8 @@
           <w:iCs/>
         </w:rPr>
       </w:pPr>
-      <w:bookmarkStart w:id="61" w:name="_Toc71703265"/>
-      <w:bookmarkStart w:id="62" w:name="_Toc476150052"/>
+      <w:bookmarkStart w:id="62" w:name="_Toc71703265"/>
+      <w:bookmarkStart w:id="63" w:name="_Toc476150052"/>
       <w:r>
         <w:rPr>
           <w:i/>
@@ -14916,8 +14887,8 @@
         </w:rPr>
         <w:t>Sources – Bibliographie</w:t>
       </w:r>
-      <w:bookmarkEnd w:id="61"/>
       <w:bookmarkEnd w:id="62"/>
+      <w:bookmarkEnd w:id="63"/>
     </w:p>
     <w:p>
       <w:pPr>
@@ -14934,7 +14905,7 @@
           <w:rStyle w:val="Lienhypertexte"/>
         </w:rPr>
       </w:pPr>
-      <w:hyperlink r:id="rId28" w:history="1">
+      <w:hyperlink r:id="rId29" w:history="1">
         <w:r>
           <w:rPr>
             <w:rStyle w:val="Lienhypertexte"/>
@@ -14957,7 +14928,7 @@
           <w:rStyle w:val="Lienhypertexte"/>
         </w:rPr>
       </w:pPr>
-      <w:hyperlink r:id="rId29" w:history="1">
+      <w:hyperlink r:id="rId30" w:history="1">
         <w:r>
           <w:rPr>
             <w:rStyle w:val="Lienhypertexte"/>
@@ -15013,7 +14984,7 @@
           <w:rStyle w:val="Lienhypertexte"/>
         </w:rPr>
       </w:pPr>
-      <w:hyperlink r:id="rId30" w:history="1">
+      <w:hyperlink r:id="rId31" w:history="1">
         <w:r>
           <w:rPr>
             <w:rStyle w:val="Lienhypertexte"/>
@@ -15059,7 +15030,7 @@
       <w:pPr>
         <w:ind w:left="786"/>
       </w:pPr>
-      <w:hyperlink r:id="rId31" w:history="1">
+      <w:hyperlink r:id="rId32" w:history="1">
         <w:r>
           <w:rPr>
             <w:rStyle w:val="Lienhypertexte"/>
@@ -15118,8 +15089,6 @@
           <w:i/>
         </w:rPr>
       </w:pPr>
-      <w:bookmarkStart w:id="63" w:name="_GoBack"/>
-      <w:bookmarkEnd w:id="63"/>
     </w:p>
     <w:p>
       <w:pPr>
@@ -15358,6 +15327,7 @@
           <w:i/>
           <w:iCs/>
         </w:rPr>
+        <w:lastRenderedPageBreak/>
         <w:t xml:space="preserve"> </w:t>
       </w:r>
       <w:bookmarkStart w:id="72" w:name="_Toc476150055"/>
@@ -15397,7 +15367,6 @@
           <w:i/>
           <w:iCs/>
         </w:rPr>
-        <w:lastRenderedPageBreak/>
         <w:t>A</w:t>
       </w:r>
       <w:r>
@@ -15474,8 +15443,8 @@
       </w:r>
     </w:p>
     <w:sectPr>
-      <w:headerReference w:type="default" r:id="rId32"/>
-      <w:footerReference w:type="default" r:id="rId33"/>
+      <w:headerReference w:type="default" r:id="rId33"/>
+      <w:footerReference w:type="default" r:id="rId34"/>
       <w:pgSz w:w="11906" w:h="16838" w:code="9"/>
       <w:pgMar w:top="1418" w:right="1418" w:bottom="1418" w:left="1418" w:header="720" w:footer="720" w:gutter="0"/>
       <w:pgNumType w:start="0"/>
@@ -15692,7 +15661,7 @@
         <w:noProof/>
         <w:sz w:val="20"/>
       </w:rPr>
-      <w:t>25.05.2021</w:t>
+      <w:t>31.05.2021</w:t>
     </w:r>
     <w:r>
       <w:rPr>
@@ -15856,7 +15825,7 @@
         <v:path o:extrusionok="f" gradientshapeok="t" o:connecttype="rect"/>
         <o:lock v:ext="edit" aspectratio="t"/>
       </v:shapetype>
-      <v:shape id="_x0000_i1026" type="#_x0000_t75" style="width:11.25pt;height:11.25pt" o:bullet="t">
+      <v:shape id="_x0000_i1027" type="#_x0000_t75" style="width:11.25pt;height:11.25pt" o:bullet="t">
         <v:imagedata r:id="rId1" o:title="BD14753_"/>
       </v:shape>
     </w:pict>
@@ -19086,7 +19055,7 @@
   <w:style w:type="paragraph" w:default="1" w:styleId="Normal">
     <w:name w:val="Normal"/>
     <w:qFormat/>
-    <w:rsid w:val="009B6070"/>
+    <w:rsid w:val="002516C4"/>
   </w:style>
   <w:style w:type="paragraph" w:styleId="Titre1">
     <w:name w:val="heading 1"/>
@@ -20396,7 +20365,7 @@
 </file>
 
 <file path=customXml/itemProps2.xml><?xml version="1.0" encoding="utf-8"?>
-<ds:datastoreItem xmlns:ds="http://schemas.openxmlformats.org/officeDocument/2006/customXml" ds:itemID="{BC2E747D-9B32-45A4-A6A2-0F112DCF447A}">
+<ds:datastoreItem xmlns:ds="http://schemas.openxmlformats.org/officeDocument/2006/customXml" ds:itemID="{8B818FA0-40F0-44FC-A52D-C858EAA7D648}">
   <ds:schemaRefs>
     <ds:schemaRef ds:uri="http://schemas.openxmlformats.org/officeDocument/2006/bibliography"/>
   </ds:schemaRefs>

</xml_diff>